<commit_message>
Update notebook, report and created cleaned CSV
</commit_message>
<xml_diff>
--- a/D208_Predictive Modeling/D208_Performance Assessment.docx
+++ b/D208_Predictive Modeling/D208_Performance Assessment.docx
@@ -309,7 +309,7 @@
           <w:r>
             <w:fldChar w:fldCharType="separate"/>
           </w:r>
-          <w:hyperlink w:anchor="_Toc139710099" w:history="1">
+          <w:hyperlink w:anchor="_Toc139714265" w:history="1">
             <w:r>
               <w:rPr>
                 <w:rStyle w:val="Hyperlink"/>
@@ -336,7 +336,7 @@
                 <w:noProof/>
                 <w:webHidden/>
               </w:rPr>
-              <w:instrText xml:space="preserve"> PAGEREF _Toc139710099 \h </w:instrText>
+              <w:instrText xml:space="preserve"> PAGEREF _Toc139714265 \h </w:instrText>
             </w:r>
             <w:r>
               <w:rPr>
@@ -379,7 +379,7 @@
               <w14:ligatures w14:val="standardContextual"/>
             </w:rPr>
           </w:pPr>
-          <w:hyperlink w:anchor="_Toc139710100" w:history="1">
+          <w:hyperlink w:anchor="_Toc139714266" w:history="1">
             <w:r>
               <w:rPr>
                 <w:rStyle w:val="Hyperlink"/>
@@ -406,7 +406,7 @@
                 <w:noProof/>
                 <w:webHidden/>
               </w:rPr>
-              <w:instrText xml:space="preserve"> PAGEREF _Toc139710100 \h </w:instrText>
+              <w:instrText xml:space="preserve"> PAGEREF _Toc139714266 \h </w:instrText>
             </w:r>
             <w:r>
               <w:rPr>
@@ -449,7 +449,7 @@
               <w14:ligatures w14:val="standardContextual"/>
             </w:rPr>
           </w:pPr>
-          <w:hyperlink w:anchor="_Toc139710101" w:history="1">
+          <w:hyperlink w:anchor="_Toc139714267" w:history="1">
             <w:r>
               <w:rPr>
                 <w:rStyle w:val="Hyperlink"/>
@@ -476,7 +476,7 @@
                 <w:noProof/>
                 <w:webHidden/>
               </w:rPr>
-              <w:instrText xml:space="preserve"> PAGEREF _Toc139710101 \h </w:instrText>
+              <w:instrText xml:space="preserve"> PAGEREF _Toc139714267 \h </w:instrText>
             </w:r>
             <w:r>
               <w:rPr>
@@ -497,6 +497,154 @@
                 <w:webHidden/>
               </w:rPr>
               <w:t>4</w:t>
+            </w:r>
+            <w:r>
+              <w:rPr>
+                <w:noProof/>
+                <w:webHidden/>
+              </w:rPr>
+              <w:fldChar w:fldCharType="end"/>
+            </w:r>
+          </w:hyperlink>
+        </w:p>
+        <w:p>
+          <w:pPr>
+            <w:pStyle w:val="TOC2"/>
+            <w:tabs>
+              <w:tab w:val="right" w:leader="dot" w:pos="9350"/>
+            </w:tabs>
+            <w:rPr>
+              <w:rFonts w:asciiTheme="minorHAnsi" w:eastAsiaTheme="minorEastAsia" w:hAnsiTheme="minorHAnsi" w:cstheme="minorBidi"/>
+              <w:noProof/>
+              <w:kern w:val="2"/>
+              <w:sz w:val="22"/>
+              <w:lang w:val="es-ES_tradnl" w:eastAsia="es-ES_tradnl"/>
+              <w14:ligatures w14:val="standardContextual"/>
+            </w:rPr>
+          </w:pPr>
+          <w:hyperlink w:anchor="_Toc139714268" w:history="1">
+            <w:r>
+              <w:rPr>
+                <w:rStyle w:val="Hyperlink"/>
+                <w:noProof/>
+                <w:lang w:eastAsia="es-ES_tradnl"/>
+              </w:rPr>
+              <w:t>Univariate Visualizations</w:t>
+            </w:r>
+            <w:r>
+              <w:rPr>
+                <w:noProof/>
+                <w:webHidden/>
+              </w:rPr>
+              <w:tab/>
+            </w:r>
+            <w:r>
+              <w:rPr>
+                <w:noProof/>
+                <w:webHidden/>
+              </w:rPr>
+              <w:fldChar w:fldCharType="begin"/>
+            </w:r>
+            <w:r>
+              <w:rPr>
+                <w:noProof/>
+                <w:webHidden/>
+              </w:rPr>
+              <w:instrText xml:space="preserve"> PAGEREF _Toc139714268 \h </w:instrText>
+            </w:r>
+            <w:r>
+              <w:rPr>
+                <w:noProof/>
+                <w:webHidden/>
+              </w:rPr>
+            </w:r>
+            <w:r>
+              <w:rPr>
+                <w:noProof/>
+                <w:webHidden/>
+              </w:rPr>
+              <w:fldChar w:fldCharType="separate"/>
+            </w:r>
+            <w:r>
+              <w:rPr>
+                <w:noProof/>
+                <w:webHidden/>
+              </w:rPr>
+              <w:t>5</w:t>
+            </w:r>
+            <w:r>
+              <w:rPr>
+                <w:noProof/>
+                <w:webHidden/>
+              </w:rPr>
+              <w:fldChar w:fldCharType="end"/>
+            </w:r>
+          </w:hyperlink>
+        </w:p>
+        <w:p>
+          <w:pPr>
+            <w:pStyle w:val="TOC2"/>
+            <w:tabs>
+              <w:tab w:val="right" w:leader="dot" w:pos="9350"/>
+            </w:tabs>
+            <w:rPr>
+              <w:rFonts w:asciiTheme="minorHAnsi" w:eastAsiaTheme="minorEastAsia" w:hAnsiTheme="minorHAnsi" w:cstheme="minorBidi"/>
+              <w:noProof/>
+              <w:kern w:val="2"/>
+              <w:sz w:val="22"/>
+              <w:lang w:val="es-ES_tradnl" w:eastAsia="es-ES_tradnl"/>
+              <w14:ligatures w14:val="standardContextual"/>
+            </w:rPr>
+          </w:pPr>
+          <w:hyperlink w:anchor="_Toc139714269" w:history="1">
+            <w:r>
+              <w:rPr>
+                <w:rStyle w:val="Hyperlink"/>
+                <w:noProof/>
+                <w:lang w:eastAsia="es-ES_tradnl"/>
+              </w:rPr>
+              <w:t>Bivariate Visualizations</w:t>
+            </w:r>
+            <w:r>
+              <w:rPr>
+                <w:noProof/>
+                <w:webHidden/>
+              </w:rPr>
+              <w:tab/>
+            </w:r>
+            <w:r>
+              <w:rPr>
+                <w:noProof/>
+                <w:webHidden/>
+              </w:rPr>
+              <w:fldChar w:fldCharType="begin"/>
+            </w:r>
+            <w:r>
+              <w:rPr>
+                <w:noProof/>
+                <w:webHidden/>
+              </w:rPr>
+              <w:instrText xml:space="preserve"> PAGEREF _Toc139714269 \h </w:instrText>
+            </w:r>
+            <w:r>
+              <w:rPr>
+                <w:noProof/>
+                <w:webHidden/>
+              </w:rPr>
+            </w:r>
+            <w:r>
+              <w:rPr>
+                <w:noProof/>
+                <w:webHidden/>
+              </w:rPr>
+              <w:fldChar w:fldCharType="separate"/>
+            </w:r>
+            <w:r>
+              <w:rPr>
+                <w:noProof/>
+                <w:webHidden/>
+              </w:rPr>
+              <w:t>6</w:t>
             </w:r>
             <w:r>
               <w:rPr>
@@ -519,7 +667,7 @@
               <w14:ligatures w14:val="standardContextual"/>
             </w:rPr>
           </w:pPr>
-          <w:hyperlink w:anchor="_Toc139710102" w:history="1">
+          <w:hyperlink w:anchor="_Toc139714270" w:history="1">
             <w:r>
               <w:rPr>
                 <w:rStyle w:val="Hyperlink"/>
@@ -546,7 +694,7 @@
                 <w:noProof/>
                 <w:webHidden/>
               </w:rPr>
-              <w:instrText xml:space="preserve"> PAGEREF _Toc139710102 \h </w:instrText>
+              <w:instrText xml:space="preserve"> PAGEREF _Toc139714270 \h </w:instrText>
             </w:r>
             <w:r>
               <w:rPr>
@@ -566,7 +714,7 @@
                 <w:noProof/>
                 <w:webHidden/>
               </w:rPr>
-              <w:t>5</w:t>
+              <w:t>7</w:t>
             </w:r>
             <w:r>
               <w:rPr>
@@ -606,12 +754,25 @@
     </w:p>
     <w:p>
       <w:pPr>
+        <w:spacing w:line="240" w:lineRule="auto"/>
+        <w:ind w:firstLine="0"/>
+        <w:contextualSpacing w:val="0"/>
+      </w:pPr>
+    </w:p>
+    <w:p>
+      <w:pPr>
+        <w:spacing w:line="240" w:lineRule="auto"/>
+        <w:ind w:firstLine="0"/>
+        <w:contextualSpacing w:val="0"/>
+      </w:pPr>
+    </w:p>
+    <w:p>
+      <w:pPr>
         <w:pStyle w:val="Heading1"/>
         <w:jc w:val="left"/>
       </w:pPr>
-      <w:bookmarkStart w:id="0" w:name="_Toc139710099"/>
-      <w:r>
-        <w:lastRenderedPageBreak/>
+      <w:bookmarkStart w:id="0" w:name="_Toc139714265"/>
+      <w:r>
         <w:t xml:space="preserve">Part </w:t>
       </w:r>
       <w:r>
@@ -705,18 +866,9 @@
         <w:pStyle w:val="Heading1"/>
         <w:jc w:val="left"/>
       </w:pPr>
-      <w:bookmarkStart w:id="1" w:name="_Toc139710100"/>
-      <w:r>
-        <w:t xml:space="preserve">Part </w:t>
-      </w:r>
-      <w:r>
-        <w:t>II</w:t>
-      </w:r>
-      <w:r>
-        <w:t>:</w:t>
-      </w:r>
-      <w:r>
-        <w:t xml:space="preserve"> Method Justification</w:t>
+      <w:bookmarkStart w:id="1" w:name="_Toc139714266"/>
+      <w:r>
+        <w:t>Part II: Method Justification</w:t>
       </w:r>
       <w:bookmarkEnd w:id="1"/>
       <w:r>
@@ -804,25 +956,642 @@
         <w:pStyle w:val="Heading1"/>
         <w:jc w:val="left"/>
       </w:pPr>
-      <w:bookmarkStart w:id="2" w:name="_Toc139710101"/>
-      <w:r>
-        <w:t>Part II</w:t>
-      </w:r>
-      <w:r>
-        <w:t>I</w:t>
-      </w:r>
-      <w:r>
-        <w:t xml:space="preserve">: </w:t>
-      </w:r>
-      <w:r>
-        <w:t>Data Preparation</w:t>
+      <w:bookmarkStart w:id="2" w:name="_Toc139714267"/>
+      <w:r>
+        <w:t>Part III: Data Preparation</w:t>
       </w:r>
       <w:bookmarkEnd w:id="2"/>
       <w:r>
         <w:t xml:space="preserve"> </w:t>
       </w:r>
     </w:p>
+    <w:p>
+      <w:r>
+        <w:t>In order to begin running the regression model</w:t>
+      </w:r>
+      <w:r>
+        <w:t>, the data had to be cleaned and pre-processed.</w:t>
+      </w:r>
+      <w:r>
+        <w:t xml:space="preserve"> This reduces the model’s error and allows for seamless splitting of the data for both x-and y- values</w:t>
+      </w:r>
+      <w:r>
+        <w:t>. The</w:t>
+      </w:r>
+      <w:r>
+        <w:t xml:space="preserve"> data preparation</w:t>
+      </w:r>
+      <w:r>
+        <w:t xml:space="preserve"> included </w:t>
+      </w:r>
+      <w:r>
+        <w:t>replacing missing values, if any,</w:t>
+      </w:r>
+      <w:r>
+        <w:t xml:space="preserve"> Furthermore, checking for any duplicated values that could interfere with our model. Lastly, outliers were dealt with accordingly, ensuring that the values used for the model were accurate and within an acceptable range. </w:t>
+      </w:r>
+    </w:p>
+    <w:p>
+      <w:r>
+        <w:t>The following table shows the independent and dependent variables used in regression model</w:t>
+      </w:r>
+      <w:r>
+        <w:t xml:space="preserve"> as well as the output of the summary statistics for each.</w:t>
+      </w:r>
+      <w:r>
+        <w:t xml:space="preserve"> Visualizations have also been included for both univariate and bivariate.</w:t>
+      </w:r>
+    </w:p>
     <w:p/>
+    <w:p>
+      <w:pPr>
+        <w:pStyle w:val="Caption"/>
+        <w:keepNext/>
+        <w:jc w:val="center"/>
+        <w:rPr>
+          <w:color w:val="auto"/>
+          <w:sz w:val="20"/>
+          <w:szCs w:val="20"/>
+        </w:rPr>
+      </w:pPr>
+      <w:r>
+        <w:rPr>
+          <w:color w:val="auto"/>
+          <w:sz w:val="20"/>
+          <w:szCs w:val="20"/>
+        </w:rPr>
+        <w:t xml:space="preserve">Table </w:t>
+      </w:r>
+      <w:r>
+        <w:rPr>
+          <w:color w:val="auto"/>
+          <w:sz w:val="20"/>
+          <w:szCs w:val="20"/>
+        </w:rPr>
+        <w:fldChar w:fldCharType="begin"/>
+      </w:r>
+      <w:r>
+        <w:rPr>
+          <w:color w:val="auto"/>
+          <w:sz w:val="20"/>
+          <w:szCs w:val="20"/>
+        </w:rPr>
+        <w:instrText xml:space="preserve"> SEQ Table \* ARABIC </w:instrText>
+      </w:r>
+      <w:r>
+        <w:rPr>
+          <w:color w:val="auto"/>
+          <w:sz w:val="20"/>
+          <w:szCs w:val="20"/>
+        </w:rPr>
+        <w:fldChar w:fldCharType="separate"/>
+      </w:r>
+      <w:r>
+        <w:rPr>
+          <w:noProof/>
+          <w:color w:val="auto"/>
+          <w:sz w:val="20"/>
+          <w:szCs w:val="20"/>
+        </w:rPr>
+        <w:t>1</w:t>
+      </w:r>
+      <w:r>
+        <w:rPr>
+          <w:color w:val="auto"/>
+          <w:sz w:val="20"/>
+          <w:szCs w:val="20"/>
+        </w:rPr>
+        <w:fldChar w:fldCharType="end"/>
+      </w:r>
+      <w:r>
+        <w:rPr>
+          <w:color w:val="auto"/>
+          <w:sz w:val="20"/>
+          <w:szCs w:val="20"/>
+        </w:rPr>
+        <w:t>: Variables used in Model.</w:t>
+      </w:r>
+    </w:p>
+    <w:tbl>
+      <w:tblPr>
+        <w:tblW w:w="5519" w:type="dxa"/>
+        <w:jc w:val="center"/>
+        <w:tblCellMar>
+          <w:left w:w="70" w:type="dxa"/>
+          <w:right w:w="70" w:type="dxa"/>
+        </w:tblCellMar>
+        <w:tblLook w:val="04A0" w:firstRow="1" w:lastRow="0" w:firstColumn="1" w:lastColumn="0" w:noHBand="0" w:noVBand="1"/>
+      </w:tblPr>
+      <w:tblGrid>
+        <w:gridCol w:w="2665"/>
+        <w:gridCol w:w="2854"/>
+      </w:tblGrid>
+      <w:tr>
+        <w:trPr>
+          <w:trHeight w:val="404"/>
+          <w:jc w:val="center"/>
+        </w:trPr>
+        <w:tc>
+          <w:tcPr>
+            <w:tcW w:w="2665" w:type="dxa"/>
+            <w:tcBorders>
+              <w:top w:val="single" w:sz="4" w:space="0" w:color="8EA9DB"/>
+              <w:left w:val="single" w:sz="4" w:space="0" w:color="8EA9DB"/>
+              <w:bottom w:val="single" w:sz="4" w:space="0" w:color="8EA9DB"/>
+              <w:right w:val="nil"/>
+            </w:tcBorders>
+            <w:shd w:val="clear" w:color="4472C4" w:fill="4472C4"/>
+            <w:noWrap/>
+            <w:vAlign w:val="center"/>
+            <w:hideMark/>
+          </w:tcPr>
+          <w:p>
+            <w:pPr>
+              <w:spacing w:line="240" w:lineRule="auto"/>
+              <w:ind w:firstLine="0"/>
+              <w:contextualSpacing w:val="0"/>
+              <w:jc w:val="center"/>
+              <w:rPr>
+                <w:rFonts w:ascii="Calibri" w:hAnsi="Calibri" w:cs="Calibri"/>
+                <w:b/>
+                <w:bCs/>
+                <w:color w:val="FFFFFF"/>
+                <w:sz w:val="22"/>
+                <w:lang w:eastAsia="es-ES_tradnl"/>
+              </w:rPr>
+            </w:pPr>
+            <w:r>
+              <w:rPr>
+                <w:rFonts w:ascii="Calibri" w:hAnsi="Calibri" w:cs="Calibri"/>
+                <w:b/>
+                <w:bCs/>
+                <w:color w:val="FFFFFF"/>
+                <w:sz w:val="22"/>
+                <w:lang w:eastAsia="es-ES_tradnl"/>
+              </w:rPr>
+              <w:t>Dependent Variables</w:t>
+            </w:r>
+          </w:p>
+        </w:tc>
+        <w:tc>
+          <w:tcPr>
+            <w:tcW w:w="2854" w:type="dxa"/>
+            <w:tcBorders>
+              <w:top w:val="single" w:sz="4" w:space="0" w:color="8EA9DB"/>
+              <w:left w:val="nil"/>
+              <w:bottom w:val="single" w:sz="4" w:space="0" w:color="8EA9DB"/>
+              <w:right w:val="single" w:sz="4" w:space="0" w:color="8EA9DB"/>
+            </w:tcBorders>
+            <w:shd w:val="clear" w:color="4472C4" w:fill="4472C4"/>
+            <w:noWrap/>
+            <w:vAlign w:val="center"/>
+            <w:hideMark/>
+          </w:tcPr>
+          <w:p>
+            <w:pPr>
+              <w:spacing w:line="240" w:lineRule="auto"/>
+              <w:ind w:firstLine="0"/>
+              <w:contextualSpacing w:val="0"/>
+              <w:jc w:val="center"/>
+              <w:rPr>
+                <w:rFonts w:ascii="Calibri" w:hAnsi="Calibri" w:cs="Calibri"/>
+                <w:b/>
+                <w:bCs/>
+                <w:color w:val="FFFFFF"/>
+                <w:sz w:val="22"/>
+                <w:lang w:eastAsia="es-ES_tradnl"/>
+              </w:rPr>
+            </w:pPr>
+            <w:r>
+              <w:rPr>
+                <w:rFonts w:ascii="Calibri" w:hAnsi="Calibri" w:cs="Calibri"/>
+                <w:b/>
+                <w:bCs/>
+                <w:color w:val="FFFFFF"/>
+                <w:sz w:val="22"/>
+                <w:lang w:eastAsia="es-ES_tradnl"/>
+              </w:rPr>
+              <w:t>Independent Variables</w:t>
+            </w:r>
+          </w:p>
+        </w:tc>
+      </w:tr>
+      <w:tr>
+        <w:trPr>
+          <w:trHeight w:val="404"/>
+          <w:jc w:val="center"/>
+        </w:trPr>
+        <w:tc>
+          <w:tcPr>
+            <w:tcW w:w="2665" w:type="dxa"/>
+            <w:tcBorders>
+              <w:top w:val="single" w:sz="4" w:space="0" w:color="8EA9DB"/>
+              <w:left w:val="single" w:sz="4" w:space="0" w:color="8EA9DB"/>
+              <w:bottom w:val="single" w:sz="4" w:space="0" w:color="8EA9DB"/>
+              <w:right w:val="nil"/>
+            </w:tcBorders>
+            <w:shd w:val="clear" w:color="D9E1F2" w:fill="D9E1F2"/>
+            <w:noWrap/>
+            <w:vAlign w:val="center"/>
+            <w:hideMark/>
+          </w:tcPr>
+          <w:p>
+            <w:pPr>
+              <w:spacing w:line="240" w:lineRule="auto"/>
+              <w:ind w:firstLine="0"/>
+              <w:contextualSpacing w:val="0"/>
+              <w:jc w:val="center"/>
+              <w:rPr>
+                <w:rFonts w:ascii="Calibri" w:hAnsi="Calibri" w:cs="Calibri"/>
+                <w:color w:val="000000"/>
+                <w:sz w:val="22"/>
+                <w:lang w:eastAsia="es-ES_tradnl"/>
+              </w:rPr>
+            </w:pPr>
+            <w:r>
+              <w:rPr>
+                <w:rFonts w:ascii="Calibri" w:hAnsi="Calibri" w:cs="Calibri"/>
+                <w:color w:val="000000"/>
+                <w:sz w:val="22"/>
+                <w:lang w:eastAsia="es-ES_tradnl"/>
+              </w:rPr>
+              <w:t>Age</w:t>
+            </w:r>
+          </w:p>
+        </w:tc>
+        <w:tc>
+          <w:tcPr>
+            <w:tcW w:w="2854" w:type="dxa"/>
+            <w:tcBorders>
+              <w:top w:val="single" w:sz="4" w:space="0" w:color="8EA9DB"/>
+              <w:left w:val="nil"/>
+              <w:bottom w:val="single" w:sz="4" w:space="0" w:color="8EA9DB"/>
+              <w:right w:val="single" w:sz="4" w:space="0" w:color="8EA9DB"/>
+            </w:tcBorders>
+            <w:shd w:val="clear" w:color="D9E1F2" w:fill="D9E1F2"/>
+            <w:noWrap/>
+            <w:vAlign w:val="center"/>
+            <w:hideMark/>
+          </w:tcPr>
+          <w:p>
+            <w:pPr>
+              <w:spacing w:line="240" w:lineRule="auto"/>
+              <w:ind w:firstLine="0"/>
+              <w:contextualSpacing w:val="0"/>
+              <w:jc w:val="center"/>
+              <w:rPr>
+                <w:rFonts w:ascii="Calibri" w:hAnsi="Calibri" w:cs="Calibri"/>
+                <w:color w:val="000000"/>
+                <w:sz w:val="22"/>
+                <w:lang w:eastAsia="es-ES_tradnl"/>
+              </w:rPr>
+            </w:pPr>
+            <w:r>
+              <w:rPr>
+                <w:rFonts w:ascii="Calibri" w:hAnsi="Calibri" w:cs="Calibri"/>
+                <w:color w:val="000000"/>
+                <w:sz w:val="22"/>
+                <w:lang w:eastAsia="es-ES_tradnl"/>
+              </w:rPr>
+              <w:t>TotalCharge</w:t>
+            </w:r>
+          </w:p>
+        </w:tc>
+      </w:tr>
+      <w:tr>
+        <w:trPr>
+          <w:trHeight w:val="404"/>
+          <w:jc w:val="center"/>
+        </w:trPr>
+        <w:tc>
+          <w:tcPr>
+            <w:tcW w:w="2665" w:type="dxa"/>
+            <w:tcBorders>
+              <w:top w:val="single" w:sz="4" w:space="0" w:color="8EA9DB"/>
+              <w:left w:val="single" w:sz="4" w:space="0" w:color="8EA9DB"/>
+              <w:bottom w:val="single" w:sz="4" w:space="0" w:color="8EA9DB"/>
+              <w:right w:val="nil"/>
+            </w:tcBorders>
+            <w:shd w:val="clear" w:color="auto" w:fill="auto"/>
+            <w:noWrap/>
+            <w:vAlign w:val="center"/>
+            <w:hideMark/>
+          </w:tcPr>
+          <w:p>
+            <w:pPr>
+              <w:spacing w:line="240" w:lineRule="auto"/>
+              <w:ind w:firstLine="0"/>
+              <w:contextualSpacing w:val="0"/>
+              <w:jc w:val="center"/>
+              <w:rPr>
+                <w:rFonts w:ascii="Calibri" w:hAnsi="Calibri" w:cs="Calibri"/>
+                <w:color w:val="000000"/>
+                <w:sz w:val="22"/>
+                <w:lang w:eastAsia="es-ES_tradnl"/>
+              </w:rPr>
+            </w:pPr>
+            <w:r>
+              <w:rPr>
+                <w:rFonts w:ascii="Calibri" w:hAnsi="Calibri" w:cs="Calibri"/>
+                <w:color w:val="000000"/>
+                <w:sz w:val="22"/>
+                <w:lang w:eastAsia="es-ES_tradnl"/>
+              </w:rPr>
+              <w:t>Income</w:t>
+            </w:r>
+          </w:p>
+        </w:tc>
+        <w:tc>
+          <w:tcPr>
+            <w:tcW w:w="2854" w:type="dxa"/>
+            <w:tcBorders>
+              <w:top w:val="single" w:sz="4" w:space="0" w:color="8EA9DB"/>
+              <w:left w:val="nil"/>
+              <w:bottom w:val="single" w:sz="4" w:space="0" w:color="8EA9DB"/>
+              <w:right w:val="single" w:sz="4" w:space="0" w:color="8EA9DB"/>
+            </w:tcBorders>
+            <w:shd w:val="clear" w:color="auto" w:fill="auto"/>
+            <w:noWrap/>
+            <w:vAlign w:val="center"/>
+            <w:hideMark/>
+          </w:tcPr>
+          <w:p>
+            <w:pPr>
+              <w:spacing w:line="240" w:lineRule="auto"/>
+              <w:ind w:firstLine="0"/>
+              <w:contextualSpacing w:val="0"/>
+              <w:jc w:val="center"/>
+              <w:rPr>
+                <w:rFonts w:ascii="Calibri" w:hAnsi="Calibri" w:cs="Calibri"/>
+                <w:color w:val="000000"/>
+                <w:sz w:val="22"/>
+                <w:lang w:eastAsia="es-ES_tradnl"/>
+              </w:rPr>
+            </w:pPr>
+          </w:p>
+        </w:tc>
+      </w:tr>
+      <w:tr>
+        <w:trPr>
+          <w:trHeight w:val="404"/>
+          <w:jc w:val="center"/>
+        </w:trPr>
+        <w:tc>
+          <w:tcPr>
+            <w:tcW w:w="2665" w:type="dxa"/>
+            <w:tcBorders>
+              <w:top w:val="single" w:sz="4" w:space="0" w:color="8EA9DB"/>
+              <w:left w:val="single" w:sz="4" w:space="0" w:color="8EA9DB"/>
+              <w:bottom w:val="single" w:sz="4" w:space="0" w:color="8EA9DB"/>
+              <w:right w:val="nil"/>
+            </w:tcBorders>
+            <w:shd w:val="clear" w:color="D9E1F2" w:fill="D9E1F2"/>
+            <w:noWrap/>
+            <w:vAlign w:val="center"/>
+            <w:hideMark/>
+          </w:tcPr>
+          <w:p>
+            <w:pPr>
+              <w:spacing w:line="240" w:lineRule="auto"/>
+              <w:ind w:firstLine="0"/>
+              <w:contextualSpacing w:val="0"/>
+              <w:jc w:val="center"/>
+              <w:rPr>
+                <w:rFonts w:ascii="Calibri" w:hAnsi="Calibri" w:cs="Calibri"/>
+                <w:color w:val="000000"/>
+                <w:sz w:val="22"/>
+                <w:lang w:eastAsia="es-ES_tradnl"/>
+              </w:rPr>
+            </w:pPr>
+            <w:r>
+              <w:rPr>
+                <w:rFonts w:ascii="Calibri" w:hAnsi="Calibri" w:cs="Calibri"/>
+                <w:color w:val="000000"/>
+                <w:sz w:val="22"/>
+                <w:lang w:eastAsia="es-ES_tradnl"/>
+              </w:rPr>
+              <w:t>Doc_visits</w:t>
+            </w:r>
+          </w:p>
+        </w:tc>
+        <w:tc>
+          <w:tcPr>
+            <w:tcW w:w="2854" w:type="dxa"/>
+            <w:tcBorders>
+              <w:top w:val="single" w:sz="4" w:space="0" w:color="8EA9DB"/>
+              <w:left w:val="nil"/>
+              <w:bottom w:val="single" w:sz="4" w:space="0" w:color="8EA9DB"/>
+              <w:right w:val="single" w:sz="4" w:space="0" w:color="8EA9DB"/>
+            </w:tcBorders>
+            <w:shd w:val="clear" w:color="D9E1F2" w:fill="D9E1F2"/>
+            <w:noWrap/>
+            <w:vAlign w:val="center"/>
+            <w:hideMark/>
+          </w:tcPr>
+          <w:p>
+            <w:pPr>
+              <w:spacing w:line="240" w:lineRule="auto"/>
+              <w:ind w:firstLine="0"/>
+              <w:contextualSpacing w:val="0"/>
+              <w:jc w:val="center"/>
+              <w:rPr>
+                <w:rFonts w:ascii="Calibri" w:hAnsi="Calibri" w:cs="Calibri"/>
+                <w:color w:val="000000"/>
+                <w:sz w:val="22"/>
+                <w:lang w:eastAsia="es-ES_tradnl"/>
+              </w:rPr>
+            </w:pPr>
+          </w:p>
+        </w:tc>
+      </w:tr>
+      <w:tr>
+        <w:trPr>
+          <w:trHeight w:val="404"/>
+          <w:jc w:val="center"/>
+        </w:trPr>
+        <w:tc>
+          <w:tcPr>
+            <w:tcW w:w="2665" w:type="dxa"/>
+            <w:tcBorders>
+              <w:top w:val="single" w:sz="4" w:space="0" w:color="8EA9DB"/>
+              <w:left w:val="single" w:sz="4" w:space="0" w:color="8EA9DB"/>
+              <w:bottom w:val="single" w:sz="4" w:space="0" w:color="8EA9DB"/>
+              <w:right w:val="nil"/>
+            </w:tcBorders>
+            <w:shd w:val="clear" w:color="auto" w:fill="auto"/>
+            <w:noWrap/>
+            <w:vAlign w:val="center"/>
+            <w:hideMark/>
+          </w:tcPr>
+          <w:p>
+            <w:pPr>
+              <w:spacing w:line="240" w:lineRule="auto"/>
+              <w:ind w:firstLine="0"/>
+              <w:contextualSpacing w:val="0"/>
+              <w:jc w:val="center"/>
+              <w:rPr>
+                <w:rFonts w:ascii="Calibri" w:hAnsi="Calibri" w:cs="Calibri"/>
+                <w:color w:val="000000"/>
+                <w:sz w:val="22"/>
+                <w:lang w:eastAsia="es-ES_tradnl"/>
+              </w:rPr>
+            </w:pPr>
+            <w:r>
+              <w:rPr>
+                <w:rFonts w:ascii="Calibri" w:hAnsi="Calibri" w:cs="Calibri"/>
+                <w:color w:val="000000"/>
+                <w:sz w:val="22"/>
+                <w:lang w:eastAsia="es-ES_tradnl"/>
+              </w:rPr>
+              <w:t>Initial_days</w:t>
+            </w:r>
+          </w:p>
+        </w:tc>
+        <w:tc>
+          <w:tcPr>
+            <w:tcW w:w="2854" w:type="dxa"/>
+            <w:tcBorders>
+              <w:top w:val="single" w:sz="4" w:space="0" w:color="8EA9DB"/>
+              <w:left w:val="nil"/>
+              <w:bottom w:val="single" w:sz="4" w:space="0" w:color="8EA9DB"/>
+              <w:right w:val="single" w:sz="4" w:space="0" w:color="8EA9DB"/>
+            </w:tcBorders>
+            <w:shd w:val="clear" w:color="auto" w:fill="auto"/>
+            <w:noWrap/>
+            <w:vAlign w:val="center"/>
+            <w:hideMark/>
+          </w:tcPr>
+          <w:p>
+            <w:pPr>
+              <w:spacing w:line="240" w:lineRule="auto"/>
+              <w:ind w:firstLine="0"/>
+              <w:contextualSpacing w:val="0"/>
+              <w:jc w:val="center"/>
+              <w:rPr>
+                <w:rFonts w:ascii="Calibri" w:hAnsi="Calibri" w:cs="Calibri"/>
+                <w:color w:val="000000"/>
+                <w:sz w:val="22"/>
+                <w:lang w:eastAsia="es-ES_tradnl"/>
+              </w:rPr>
+            </w:pPr>
+          </w:p>
+        </w:tc>
+      </w:tr>
+    </w:tbl>
+    <w:p/>
+    <w:p>
+      <w:pPr>
+        <w:keepNext/>
+        <w:ind w:firstLine="0"/>
+        <w:jc w:val="center"/>
+      </w:pPr>
+      <w:r>
+        <w:lastRenderedPageBreak/>
+        <w:drawing>
+          <wp:inline distT="0" distB="0" distL="0" distR="0" wp14:anchorId="171741BC" wp14:editId="1AA097E5">
+            <wp:extent cx="5372566" cy="3147333"/>
+            <wp:effectExtent l="0" t="0" r="0" b="0"/>
+            <wp:docPr id="740263603" name="Picture 1">
+              <a:extLst xmlns:a="http://schemas.openxmlformats.org/drawingml/2006/main">
+                <a:ext uri="{C183D7F6-B498-43B3-948B-1728B52AA6E4}">
+                  <adec:decorative xmlns:adec="http://schemas.microsoft.com/office/drawing/2017/decorative" val="1"/>
+                </a:ext>
+              </a:extLst>
+            </wp:docPr>
+            <wp:cNvGraphicFramePr>
+              <a:graphicFrameLocks xmlns:a="http://schemas.openxmlformats.org/drawingml/2006/main" noChangeAspect="1"/>
+            </wp:cNvGraphicFramePr>
+            <a:graphic xmlns:a="http://schemas.openxmlformats.org/drawingml/2006/main">
+              <a:graphicData uri="http://schemas.openxmlformats.org/drawingml/2006/picture">
+                <pic:pic xmlns:pic="http://schemas.openxmlformats.org/drawingml/2006/picture">
+                  <pic:nvPicPr>
+                    <pic:cNvPr id="740263603" name="Picture 1">
+                      <a:extLst>
+                        <a:ext uri="{C183D7F6-B498-43B3-948B-1728B52AA6E4}">
+                          <adec:decorative xmlns:adec="http://schemas.microsoft.com/office/drawing/2017/decorative" val="1"/>
+                        </a:ext>
+                      </a:extLst>
+                    </pic:cNvPr>
+                    <pic:cNvPicPr/>
+                  </pic:nvPicPr>
+                  <pic:blipFill>
+                    <a:blip r:embed="rId8"/>
+                    <a:stretch>
+                      <a:fillRect/>
+                    </a:stretch>
+                  </pic:blipFill>
+                  <pic:spPr>
+                    <a:xfrm>
+                      <a:off x="0" y="0"/>
+                      <a:ext cx="5372566" cy="3147333"/>
+                    </a:xfrm>
+                    <a:prstGeom prst="rect">
+                      <a:avLst/>
+                    </a:prstGeom>
+                  </pic:spPr>
+                </pic:pic>
+              </a:graphicData>
+            </a:graphic>
+          </wp:inline>
+        </w:drawing>
+      </w:r>
+    </w:p>
+    <w:p>
+      <w:pPr>
+        <w:pStyle w:val="Caption"/>
+        <w:jc w:val="center"/>
+        <w:rPr>
+          <w:color w:val="auto"/>
+        </w:rPr>
+      </w:pPr>
+      <w:bookmarkStart w:id="3" w:name="_Toc139712479"/>
+      <w:bookmarkStart w:id="4" w:name="_Toc139712499"/>
+      <w:r>
+        <w:rPr>
+          <w:color w:val="auto"/>
+        </w:rPr>
+        <w:t xml:space="preserve">Figure </w:t>
+      </w:r>
+      <w:r>
+        <w:rPr>
+          <w:color w:val="auto"/>
+        </w:rPr>
+        <w:fldChar w:fldCharType="begin"/>
+      </w:r>
+      <w:r>
+        <w:rPr>
+          <w:color w:val="auto"/>
+        </w:rPr>
+        <w:instrText xml:space="preserve"> SEQ Figure \* ARABIC </w:instrText>
+      </w:r>
+      <w:r>
+        <w:rPr>
+          <w:color w:val="auto"/>
+        </w:rPr>
+        <w:fldChar w:fldCharType="separate"/>
+      </w:r>
+      <w:r>
+        <w:rPr>
+          <w:noProof/>
+          <w:color w:val="auto"/>
+        </w:rPr>
+        <w:t>1</w:t>
+      </w:r>
+      <w:r>
+        <w:rPr>
+          <w:color w:val="auto"/>
+        </w:rPr>
+        <w:fldChar w:fldCharType="end"/>
+      </w:r>
+      <w:r>
+        <w:rPr>
+          <w:color w:val="auto"/>
+        </w:rPr>
+        <w:t>:Variable Summary Statistics</w:t>
+      </w:r>
+      <w:bookmarkEnd w:id="3"/>
+      <w:bookmarkEnd w:id="4"/>
+    </w:p>
     <w:p>
       <w:pPr>
         <w:shd w:val="clear" w:color="auto" w:fill="FFFFFF"/>
@@ -835,6 +1604,22 @@
     </w:p>
     <w:p>
       <w:pPr>
+        <w:pStyle w:val="Heading2"/>
+        <w:rPr>
+          <w:lang w:eastAsia="es-ES_tradnl"/>
+        </w:rPr>
+      </w:pPr>
+      <w:bookmarkStart w:id="5" w:name="_Toc139714268"/>
+      <w:r>
+        <w:rPr>
+          <w:lang w:eastAsia="es-ES_tradnl"/>
+        </w:rPr>
+        <w:t>Univariate Visualizations</w:t>
+      </w:r>
+      <w:bookmarkEnd w:id="5"/>
+    </w:p>
+    <w:p>
+      <w:pPr>
         <w:shd w:val="clear" w:color="auto" w:fill="FFFFFF"/>
         <w:ind w:firstLine="0"/>
         <w:contextualSpacing w:val="0"/>
@@ -852,6 +1637,99 @@
           <w:lang w:eastAsia="es-ES_tradnl"/>
         </w:rPr>
       </w:pPr>
+      <w:r>
+        <w:rPr>
+          <w:lang w:eastAsia="es-ES_tradnl"/>
+        </w:rPr>
+        <w:drawing>
+          <wp:inline distT="0" distB="0" distL="0" distR="0" wp14:anchorId="6BFA52E8" wp14:editId="7EDC69BF">
+            <wp:extent cx="2914015" cy="2705100"/>
+            <wp:effectExtent l="0" t="0" r="635" b="0"/>
+            <wp:docPr id="455645292" name="Picture 1" descr="A graph of blue bars&#10;&#10;Description automatically generated"/>
+            <wp:cNvGraphicFramePr>
+              <a:graphicFrameLocks xmlns:a="http://schemas.openxmlformats.org/drawingml/2006/main" noChangeAspect="1"/>
+            </wp:cNvGraphicFramePr>
+            <a:graphic xmlns:a="http://schemas.openxmlformats.org/drawingml/2006/main">
+              <a:graphicData uri="http://schemas.openxmlformats.org/drawingml/2006/picture">
+                <pic:pic xmlns:pic="http://schemas.openxmlformats.org/drawingml/2006/picture">
+                  <pic:nvPicPr>
+                    <pic:cNvPr id="455645292" name="Picture 1" descr="A graph of blue bars&#10;&#10;Description automatically generated"/>
+                    <pic:cNvPicPr/>
+                  </pic:nvPicPr>
+                  <pic:blipFill rotWithShape="1">
+                    <a:blip r:embed="rId9"/>
+                    <a:srcRect b="1386"/>
+                    <a:stretch/>
+                  </pic:blipFill>
+                  <pic:spPr bwMode="auto">
+                    <a:xfrm>
+                      <a:off x="0" y="0"/>
+                      <a:ext cx="2914088" cy="2705168"/>
+                    </a:xfrm>
+                    <a:prstGeom prst="rect">
+                      <a:avLst/>
+                    </a:prstGeom>
+                    <a:ln>
+                      <a:noFill/>
+                    </a:ln>
+                    <a:extLst>
+                      <a:ext uri="{53640926-AAD7-44D8-BBD7-CCE9431645EC}">
+                        <a14:shadowObscured xmlns:a14="http://schemas.microsoft.com/office/drawing/2010/main"/>
+                      </a:ext>
+                    </a:extLst>
+                  </pic:spPr>
+                </pic:pic>
+              </a:graphicData>
+            </a:graphic>
+          </wp:inline>
+        </w:drawing>
+      </w:r>
+      <w:r>
+        <w:rPr>
+          <w:lang w:eastAsia="es-ES_tradnl"/>
+        </w:rPr>
+        <w:t xml:space="preserve">    </w:t>
+      </w:r>
+      <w:r>
+        <w:rPr>
+          <w:lang w:eastAsia="es-ES_tradnl"/>
+        </w:rPr>
+        <w:drawing>
+          <wp:inline distT="0" distB="0" distL="0" distR="0" wp14:anchorId="7C84A8C3" wp14:editId="038B9D9B">
+            <wp:extent cx="2872344" cy="2743200"/>
+            <wp:effectExtent l="0" t="0" r="4445" b="0"/>
+            <wp:docPr id="1451784142" name="Picture 1" descr="A graph of a number of blue bars&#10;&#10;Description automatically generated"/>
+            <wp:cNvGraphicFramePr>
+              <a:graphicFrameLocks xmlns:a="http://schemas.openxmlformats.org/drawingml/2006/main" noChangeAspect="1"/>
+            </wp:cNvGraphicFramePr>
+            <a:graphic xmlns:a="http://schemas.openxmlformats.org/drawingml/2006/main">
+              <a:graphicData uri="http://schemas.openxmlformats.org/drawingml/2006/picture">
+                <pic:pic xmlns:pic="http://schemas.openxmlformats.org/drawingml/2006/picture">
+                  <pic:nvPicPr>
+                    <pic:cNvPr id="1451784142" name="Picture 1" descr="A graph of a number of blue bars&#10;&#10;Description automatically generated"/>
+                    <pic:cNvPicPr/>
+                  </pic:nvPicPr>
+                  <pic:blipFill>
+                    <a:blip r:embed="rId10"/>
+                    <a:stretch>
+                      <a:fillRect/>
+                    </a:stretch>
+                  </pic:blipFill>
+                  <pic:spPr>
+                    <a:xfrm>
+                      <a:off x="0" y="0"/>
+                      <a:ext cx="2872344" cy="2743200"/>
+                    </a:xfrm>
+                    <a:prstGeom prst="rect">
+                      <a:avLst/>
+                    </a:prstGeom>
+                  </pic:spPr>
+                </pic:pic>
+              </a:graphicData>
+            </a:graphic>
+          </wp:inline>
+        </w:drawing>
+      </w:r>
     </w:p>
     <w:p>
       <w:pPr>
@@ -886,12 +1764,502 @@
         <w:rPr>
           <w:lang w:eastAsia="es-ES_tradnl"/>
         </w:rPr>
+        <w:lastRenderedPageBreak/>
+        <w:drawing>
+          <wp:inline distT="0" distB="0" distL="0" distR="0" wp14:anchorId="668916A2" wp14:editId="7EC40BA2">
+            <wp:extent cx="2840540" cy="2743200"/>
+            <wp:effectExtent l="0" t="0" r="0" b="0"/>
+            <wp:docPr id="362378456" name="Picture 1" descr="A graph with numbers and lines&#10;&#10;Description automatically generated"/>
+            <wp:cNvGraphicFramePr>
+              <a:graphicFrameLocks xmlns:a="http://schemas.openxmlformats.org/drawingml/2006/main" noChangeAspect="1"/>
+            </wp:cNvGraphicFramePr>
+            <a:graphic xmlns:a="http://schemas.openxmlformats.org/drawingml/2006/main">
+              <a:graphicData uri="http://schemas.openxmlformats.org/drawingml/2006/picture">
+                <pic:pic xmlns:pic="http://schemas.openxmlformats.org/drawingml/2006/picture">
+                  <pic:nvPicPr>
+                    <pic:cNvPr id="362378456" name="Picture 1" descr="A graph with numbers and lines&#10;&#10;Description automatically generated"/>
+                    <pic:cNvPicPr/>
+                  </pic:nvPicPr>
+                  <pic:blipFill>
+                    <a:blip r:embed="rId11"/>
+                    <a:stretch>
+                      <a:fillRect/>
+                    </a:stretch>
+                  </pic:blipFill>
+                  <pic:spPr>
+                    <a:xfrm>
+                      <a:off x="0" y="0"/>
+                      <a:ext cx="2840540" cy="2743200"/>
+                    </a:xfrm>
+                    <a:prstGeom prst="rect">
+                      <a:avLst/>
+                    </a:prstGeom>
+                  </pic:spPr>
+                </pic:pic>
+              </a:graphicData>
+            </a:graphic>
+          </wp:inline>
+        </w:drawing>
+      </w:r>
+      <w:r>
+        <w:rPr>
+          <w:lang w:eastAsia="es-ES_tradnl"/>
+        </w:rPr>
+        <w:t xml:space="preserve">     </w:t>
+      </w:r>
+      <w:r>
+        <w:rPr>
+          <w:lang w:eastAsia="es-ES_tradnl"/>
+        </w:rPr>
+        <w:drawing>
+          <wp:inline distT="0" distB="0" distL="0" distR="0" wp14:anchorId="7F8D4C9A" wp14:editId="0E40A9A3">
+            <wp:extent cx="2883297" cy="2743200"/>
+            <wp:effectExtent l="0" t="0" r="0" b="0"/>
+            <wp:docPr id="7578590" name="Picture 1" descr="A graph of blue bars&#10;&#10;Description automatically generated"/>
+            <wp:cNvGraphicFramePr>
+              <a:graphicFrameLocks xmlns:a="http://schemas.openxmlformats.org/drawingml/2006/main" noChangeAspect="1"/>
+            </wp:cNvGraphicFramePr>
+            <a:graphic xmlns:a="http://schemas.openxmlformats.org/drawingml/2006/main">
+              <a:graphicData uri="http://schemas.openxmlformats.org/drawingml/2006/picture">
+                <pic:pic xmlns:pic="http://schemas.openxmlformats.org/drawingml/2006/picture">
+                  <pic:nvPicPr>
+                    <pic:cNvPr id="7578590" name="Picture 1" descr="A graph of blue bars&#10;&#10;Description automatically generated"/>
+                    <pic:cNvPicPr/>
+                  </pic:nvPicPr>
+                  <pic:blipFill>
+                    <a:blip r:embed="rId12"/>
+                    <a:stretch>
+                      <a:fillRect/>
+                    </a:stretch>
+                  </pic:blipFill>
+                  <pic:spPr>
+                    <a:xfrm>
+                      <a:off x="0" y="0"/>
+                      <a:ext cx="2883297" cy="2743200"/>
+                    </a:xfrm>
+                    <a:prstGeom prst="rect">
+                      <a:avLst/>
+                    </a:prstGeom>
+                  </pic:spPr>
+                </pic:pic>
+              </a:graphicData>
+            </a:graphic>
+          </wp:inline>
+        </w:drawing>
+      </w:r>
+    </w:p>
+    <w:p>
+      <w:pPr>
+        <w:spacing w:line="240" w:lineRule="auto"/>
+        <w:ind w:firstLine="0"/>
+        <w:contextualSpacing w:val="0"/>
+        <w:rPr>
+          <w:lang w:eastAsia="es-ES_tradnl"/>
+        </w:rPr>
+      </w:pPr>
+    </w:p>
+    <w:p>
+      <w:pPr>
+        <w:spacing w:line="240" w:lineRule="auto"/>
+        <w:ind w:firstLine="0"/>
+        <w:contextualSpacing w:val="0"/>
+        <w:rPr>
+          <w:lang w:eastAsia="es-ES_tradnl"/>
+        </w:rPr>
+      </w:pPr>
+    </w:p>
+    <w:p>
+      <w:pPr>
+        <w:spacing w:line="240" w:lineRule="auto"/>
+        <w:ind w:firstLine="0"/>
+        <w:contextualSpacing w:val="0"/>
+        <w:rPr>
+          <w:lang w:eastAsia="es-ES_tradnl"/>
+        </w:rPr>
+      </w:pPr>
+    </w:p>
+    <w:p>
+      <w:pPr>
+        <w:spacing w:line="240" w:lineRule="auto"/>
+        <w:ind w:firstLine="0"/>
+        <w:contextualSpacing w:val="0"/>
+        <w:rPr>
+          <w:lang w:eastAsia="es-ES_tradnl"/>
+        </w:rPr>
+      </w:pPr>
+    </w:p>
+    <w:p>
+      <w:pPr>
+        <w:spacing w:line="240" w:lineRule="auto"/>
+        <w:ind w:firstLine="0"/>
+        <w:contextualSpacing w:val="0"/>
+        <w:jc w:val="center"/>
+        <w:rPr>
+          <w:lang w:eastAsia="es-ES_tradnl"/>
+        </w:rPr>
+      </w:pPr>
+      <w:r>
+        <w:rPr>
+          <w:lang w:eastAsia="es-ES_tradnl"/>
+        </w:rPr>
+        <w:drawing>
+          <wp:inline distT="0" distB="0" distL="0" distR="0" wp14:anchorId="63529310" wp14:editId="03413400">
+            <wp:extent cx="2842717" cy="2743200"/>
+            <wp:effectExtent l="0" t="0" r="0" b="0"/>
+            <wp:docPr id="121067939" name="Picture 1" descr="A graph of blue bars&#10;&#10;Description automatically generated"/>
+            <wp:cNvGraphicFramePr>
+              <a:graphicFrameLocks xmlns:a="http://schemas.openxmlformats.org/drawingml/2006/main" noChangeAspect="1"/>
+            </wp:cNvGraphicFramePr>
+            <a:graphic xmlns:a="http://schemas.openxmlformats.org/drawingml/2006/main">
+              <a:graphicData uri="http://schemas.openxmlformats.org/drawingml/2006/picture">
+                <pic:pic xmlns:pic="http://schemas.openxmlformats.org/drawingml/2006/picture">
+                  <pic:nvPicPr>
+                    <pic:cNvPr id="121067939" name="Picture 1" descr="A graph of blue bars&#10;&#10;Description automatically generated"/>
+                    <pic:cNvPicPr/>
+                  </pic:nvPicPr>
+                  <pic:blipFill>
+                    <a:blip r:embed="rId13"/>
+                    <a:stretch>
+                      <a:fillRect/>
+                    </a:stretch>
+                  </pic:blipFill>
+                  <pic:spPr>
+                    <a:xfrm>
+                      <a:off x="0" y="0"/>
+                      <a:ext cx="2842717" cy="2743200"/>
+                    </a:xfrm>
+                    <a:prstGeom prst="rect">
+                      <a:avLst/>
+                    </a:prstGeom>
+                  </pic:spPr>
+                </pic:pic>
+              </a:graphicData>
+            </a:graphic>
+          </wp:inline>
+        </w:drawing>
+      </w:r>
+    </w:p>
+    <w:p>
+      <w:pPr>
+        <w:spacing w:line="240" w:lineRule="auto"/>
+        <w:ind w:firstLine="0"/>
+        <w:contextualSpacing w:val="0"/>
+        <w:rPr>
+          <w:lang w:eastAsia="es-ES_tradnl"/>
+        </w:rPr>
+      </w:pPr>
+    </w:p>
+    <w:p>
+      <w:pPr>
+        <w:pStyle w:val="Heading2"/>
+        <w:rPr>
+          <w:lang w:eastAsia="es-ES_tradnl"/>
+        </w:rPr>
+      </w:pPr>
+      <w:bookmarkStart w:id="6" w:name="_Toc139714269"/>
+      <w:r>
+        <w:rPr>
+          <w:lang w:eastAsia="es-ES_tradnl"/>
+        </w:rPr>
+        <w:lastRenderedPageBreak/>
+        <w:t>B</w:t>
+      </w:r>
+      <w:r>
+        <w:rPr>
+          <w:lang w:eastAsia="es-ES_tradnl"/>
+        </w:rPr>
+        <w:t>ivariate Visualizations</w:t>
+      </w:r>
+      <w:bookmarkEnd w:id="6"/>
+    </w:p>
+    <w:p>
+      <w:pPr>
+        <w:spacing w:line="240" w:lineRule="auto"/>
+        <w:ind w:firstLine="0"/>
+        <w:contextualSpacing w:val="0"/>
+        <w:jc w:val="center"/>
+        <w:rPr>
+          <w:lang w:eastAsia="es-ES_tradnl"/>
+        </w:rPr>
+      </w:pPr>
+      <w:r>
+        <w:rPr>
+          <w:lang w:eastAsia="es-ES_tradnl"/>
+        </w:rPr>
+        <w:drawing>
+          <wp:inline distT="0" distB="0" distL="0" distR="0" wp14:anchorId="0C43D071" wp14:editId="383ABF7E">
+            <wp:extent cx="5943600" cy="3812540"/>
+            <wp:effectExtent l="0" t="0" r="0" b="0"/>
+            <wp:docPr id="1130664021" name="Picture 1" descr="A graph of blue and white lines&#10;&#10;Description automatically generated"/>
+            <wp:cNvGraphicFramePr>
+              <a:graphicFrameLocks xmlns:a="http://schemas.openxmlformats.org/drawingml/2006/main" noChangeAspect="1"/>
+            </wp:cNvGraphicFramePr>
+            <a:graphic xmlns:a="http://schemas.openxmlformats.org/drawingml/2006/main">
+              <a:graphicData uri="http://schemas.openxmlformats.org/drawingml/2006/picture">
+                <pic:pic xmlns:pic="http://schemas.openxmlformats.org/drawingml/2006/picture">
+                  <pic:nvPicPr>
+                    <pic:cNvPr id="1130664021" name="Picture 1" descr="A graph of blue and white lines&#10;&#10;Description automatically generated"/>
+                    <pic:cNvPicPr/>
+                  </pic:nvPicPr>
+                  <pic:blipFill>
+                    <a:blip r:embed="rId14"/>
+                    <a:stretch>
+                      <a:fillRect/>
+                    </a:stretch>
+                  </pic:blipFill>
+                  <pic:spPr>
+                    <a:xfrm>
+                      <a:off x="0" y="0"/>
+                      <a:ext cx="5943600" cy="3812540"/>
+                    </a:xfrm>
+                    <a:prstGeom prst="rect">
+                      <a:avLst/>
+                    </a:prstGeom>
+                  </pic:spPr>
+                </pic:pic>
+              </a:graphicData>
+            </a:graphic>
+          </wp:inline>
+        </w:drawing>
+      </w:r>
+    </w:p>
+    <w:p>
+      <w:pPr>
+        <w:spacing w:line="240" w:lineRule="auto"/>
+        <w:ind w:firstLine="0"/>
+        <w:contextualSpacing w:val="0"/>
+        <w:rPr>
+          <w:lang w:eastAsia="es-ES_tradnl"/>
+        </w:rPr>
+      </w:pPr>
+    </w:p>
+    <w:p>
+      <w:pPr>
+        <w:spacing w:line="240" w:lineRule="auto"/>
+        <w:ind w:firstLine="0"/>
+        <w:contextualSpacing w:val="0"/>
+        <w:rPr>
+          <w:lang w:eastAsia="es-ES_tradnl"/>
+        </w:rPr>
+      </w:pPr>
+      <w:r>
+        <w:rPr>
+          <w:lang w:eastAsia="es-ES_tradnl"/>
+        </w:rPr>
+        <w:drawing>
+          <wp:inline distT="0" distB="0" distL="0" distR="0" wp14:anchorId="13FD4B6C" wp14:editId="4220C00F">
+            <wp:extent cx="5943600" cy="3812540"/>
+            <wp:effectExtent l="0" t="0" r="0" b="0"/>
+            <wp:docPr id="2039177457" name="Picture 1" descr="A blue and white dotted diagram&#10;&#10;Description automatically generated"/>
+            <wp:cNvGraphicFramePr>
+              <a:graphicFrameLocks xmlns:a="http://schemas.openxmlformats.org/drawingml/2006/main" noChangeAspect="1"/>
+            </wp:cNvGraphicFramePr>
+            <a:graphic xmlns:a="http://schemas.openxmlformats.org/drawingml/2006/main">
+              <a:graphicData uri="http://schemas.openxmlformats.org/drawingml/2006/picture">
+                <pic:pic xmlns:pic="http://schemas.openxmlformats.org/drawingml/2006/picture">
+                  <pic:nvPicPr>
+                    <pic:cNvPr id="2039177457" name="Picture 1" descr="A blue and white dotted diagram&#10;&#10;Description automatically generated"/>
+                    <pic:cNvPicPr/>
+                  </pic:nvPicPr>
+                  <pic:blipFill>
+                    <a:blip r:embed="rId15"/>
+                    <a:stretch>
+                      <a:fillRect/>
+                    </a:stretch>
+                  </pic:blipFill>
+                  <pic:spPr>
+                    <a:xfrm>
+                      <a:off x="0" y="0"/>
+                      <a:ext cx="5943600" cy="3812540"/>
+                    </a:xfrm>
+                    <a:prstGeom prst="rect">
+                      <a:avLst/>
+                    </a:prstGeom>
+                  </pic:spPr>
+                </pic:pic>
+              </a:graphicData>
+            </a:graphic>
+          </wp:inline>
+        </w:drawing>
+      </w:r>
+    </w:p>
+    <w:p>
+      <w:pPr>
+        <w:spacing w:line="240" w:lineRule="auto"/>
+        <w:ind w:firstLine="0"/>
+        <w:contextualSpacing w:val="0"/>
+        <w:jc w:val="center"/>
+        <w:rPr>
+          <w:lang w:eastAsia="es-ES_tradnl"/>
+        </w:rPr>
+      </w:pPr>
+      <w:r>
+        <w:rPr>
+          <w:lang w:eastAsia="es-ES_tradnl"/>
+        </w:rPr>
+        <w:lastRenderedPageBreak/>
+        <w:drawing>
+          <wp:inline distT="0" distB="0" distL="0" distR="0" wp14:anchorId="234B6CC0" wp14:editId="2D3B24BB">
+            <wp:extent cx="5943600" cy="3808730"/>
+            <wp:effectExtent l="0" t="0" r="0" b="1270"/>
+            <wp:docPr id="730213805" name="Picture 1" descr="A graph with blue lines&#10;&#10;Description automatically generated"/>
+            <wp:cNvGraphicFramePr>
+              <a:graphicFrameLocks xmlns:a="http://schemas.openxmlformats.org/drawingml/2006/main" noChangeAspect="1"/>
+            </wp:cNvGraphicFramePr>
+            <a:graphic xmlns:a="http://schemas.openxmlformats.org/drawingml/2006/main">
+              <a:graphicData uri="http://schemas.openxmlformats.org/drawingml/2006/picture">
+                <pic:pic xmlns:pic="http://schemas.openxmlformats.org/drawingml/2006/picture">
+                  <pic:nvPicPr>
+                    <pic:cNvPr id="730213805" name="Picture 1" descr="A graph with blue lines&#10;&#10;Description automatically generated"/>
+                    <pic:cNvPicPr/>
+                  </pic:nvPicPr>
+                  <pic:blipFill>
+                    <a:blip r:embed="rId16"/>
+                    <a:stretch>
+                      <a:fillRect/>
+                    </a:stretch>
+                  </pic:blipFill>
+                  <pic:spPr>
+                    <a:xfrm>
+                      <a:off x="0" y="0"/>
+                      <a:ext cx="5943600" cy="3808730"/>
+                    </a:xfrm>
+                    <a:prstGeom prst="rect">
+                      <a:avLst/>
+                    </a:prstGeom>
+                  </pic:spPr>
+                </pic:pic>
+              </a:graphicData>
+            </a:graphic>
+          </wp:inline>
+        </w:drawing>
+      </w:r>
+    </w:p>
+    <w:p>
+      <w:pPr>
+        <w:spacing w:line="240" w:lineRule="auto"/>
+        <w:ind w:firstLine="0"/>
+        <w:contextualSpacing w:val="0"/>
+        <w:jc w:val="center"/>
+        <w:rPr>
+          <w:lang w:eastAsia="es-ES_tradnl"/>
+        </w:rPr>
+      </w:pPr>
+    </w:p>
+    <w:p>
+      <w:pPr>
+        <w:spacing w:line="240" w:lineRule="auto"/>
+        <w:ind w:firstLine="0"/>
+        <w:contextualSpacing w:val="0"/>
+        <w:jc w:val="center"/>
+        <w:rPr>
+          <w:lang w:eastAsia="es-ES_tradnl"/>
+        </w:rPr>
+      </w:pPr>
+    </w:p>
+    <w:p>
+      <w:pPr>
+        <w:spacing w:line="240" w:lineRule="auto"/>
+        <w:ind w:firstLine="0"/>
+        <w:contextualSpacing w:val="0"/>
+        <w:jc w:val="center"/>
+        <w:rPr>
+          <w:lang w:eastAsia="es-ES_tradnl"/>
+        </w:rPr>
+      </w:pPr>
+    </w:p>
+    <w:p>
+      <w:pPr>
+        <w:spacing w:line="240" w:lineRule="auto"/>
+        <w:ind w:firstLine="0"/>
+        <w:contextualSpacing w:val="0"/>
+        <w:jc w:val="center"/>
+        <w:rPr>
+          <w:lang w:eastAsia="es-ES_tradnl"/>
+        </w:rPr>
+      </w:pPr>
+      <w:r>
+        <w:rPr>
+          <w:lang w:eastAsia="es-ES_tradnl"/>
+        </w:rPr>
+        <w:drawing>
+          <wp:inline distT="0" distB="0" distL="0" distR="0" wp14:anchorId="0774F5CF" wp14:editId="4E020E8A">
+            <wp:extent cx="5943600" cy="3808730"/>
+            <wp:effectExtent l="0" t="0" r="0" b="1270"/>
+            <wp:docPr id="650022809" name="Picture 1" descr="A graph of a bar graph&#10;&#10;Description automatically generated"/>
+            <wp:cNvGraphicFramePr>
+              <a:graphicFrameLocks xmlns:a="http://schemas.openxmlformats.org/drawingml/2006/main" noChangeAspect="1"/>
+            </wp:cNvGraphicFramePr>
+            <a:graphic xmlns:a="http://schemas.openxmlformats.org/drawingml/2006/main">
+              <a:graphicData uri="http://schemas.openxmlformats.org/drawingml/2006/picture">
+                <pic:pic xmlns:pic="http://schemas.openxmlformats.org/drawingml/2006/picture">
+                  <pic:nvPicPr>
+                    <pic:cNvPr id="650022809" name="Picture 1" descr="A graph of a bar graph&#10;&#10;Description automatically generated"/>
+                    <pic:cNvPicPr/>
+                  </pic:nvPicPr>
+                  <pic:blipFill>
+                    <a:blip r:embed="rId17"/>
+                    <a:stretch>
+                      <a:fillRect/>
+                    </a:stretch>
+                  </pic:blipFill>
+                  <pic:spPr>
+                    <a:xfrm>
+                      <a:off x="0" y="0"/>
+                      <a:ext cx="5943600" cy="3808730"/>
+                    </a:xfrm>
+                    <a:prstGeom prst="rect">
+                      <a:avLst/>
+                    </a:prstGeom>
+                  </pic:spPr>
+                </pic:pic>
+              </a:graphicData>
+            </a:graphic>
+          </wp:inline>
+        </w:drawing>
+      </w:r>
+    </w:p>
+    <w:p>
+      <w:pPr>
+        <w:ind w:firstLine="0"/>
+        <w:contextualSpacing w:val="0"/>
+        <w:rPr>
+          <w:lang w:eastAsia="es-ES_tradnl"/>
+        </w:rPr>
+      </w:pPr>
+      <w:r>
+        <w:rPr>
+          <w:lang w:eastAsia="es-ES_tradnl"/>
+        </w:rPr>
+        <w:lastRenderedPageBreak/>
+        <w:tab/>
+        <w:t>The goal for transforming the data is to prepare it in a way that is easy for the model to use and that minimizes error. Also, some libraries used in the regression modeling, for example Stats</w:t>
+      </w:r>
+      <w:r>
+        <w:rPr>
+          <w:lang w:eastAsia="es-ES_tradnl"/>
+        </w:rPr>
+        <w:t>m</w:t>
+      </w:r>
+      <w:r>
+        <w:rPr>
+          <w:lang w:eastAsia="es-ES_tradnl"/>
+        </w:rPr>
+        <w:t>odel, require the data to be “packaged” in a certain way for the code to run.</w:t>
+      </w:r>
+      <w:r>
+        <w:rPr>
+          <w:lang w:eastAsia="es-ES_tradnl"/>
+        </w:rPr>
         <w:br w:type="page"/>
       </w:r>
     </w:p>
-    <w:bookmarkStart w:id="3" w:name="_Toc139710102" w:displacedByCustomXml="next"/>
+    <w:bookmarkStart w:id="7" w:name="_Toc139714270" w:displacedByCustomXml="next"/>
     <w:sdt>
       <w:sdtPr>
+        <w:rPr>
+          <w:b w:val="0"/>
+        </w:rPr>
         <w:id w:val="-2079892347"/>
         <w:docPartObj>
           <w:docPartGallery w:val="Bibliographies"/>
@@ -911,7 +2279,7 @@
           <w:r>
             <w:t>Works Cited</w:t>
           </w:r>
-          <w:bookmarkEnd w:id="3"/>
+          <w:bookmarkEnd w:id="7"/>
         </w:p>
         <w:p>
           <w:pPr>
@@ -974,8 +2342,8 @@
       </w:pPr>
     </w:p>
     <w:sectPr>
-      <w:headerReference w:type="default" r:id="rId8"/>
-      <w:headerReference w:type="first" r:id="rId9"/>
+      <w:headerReference w:type="default" r:id="rId18"/>
+      <w:headerReference w:type="first" r:id="rId19"/>
       <w:pgSz w:w="12240" w:h="15840"/>
       <w:pgMar w:top="1440" w:right="1440" w:bottom="1440" w:left="1440" w:header="720" w:footer="720" w:gutter="0"/>
       <w:cols w:space="720"/>

</xml_diff>

<commit_message>
Update report and notebook
</commit_message>
<xml_diff>
--- a/D208_Predictive Modeling/D208_Performance Assessment.docx
+++ b/D208_Predictive Modeling/D208_Performance Assessment.docx
@@ -932,6 +932,7 @@
     <w:p>
       <w:pPr>
         <w:shd w:val="clear" w:color="auto" w:fill="FFFFFF"/>
+        <w:ind w:firstLine="0"/>
         <w:contextualSpacing w:val="0"/>
         <w:rPr>
           <w:lang w:eastAsia="es-ES_tradnl"/>
@@ -949,7 +950,87 @@
           <w:bCs/>
           <w:lang w:eastAsia="es-ES_tradnl"/>
         </w:rPr>
-        <w:t>Does either age, income, doctor visits, and days spent in the hospital, which caused a greater increase in the total charge to the patient</w:t>
+        <w:t>Area, Age</w:t>
+      </w:r>
+      <w:r>
+        <w:rPr>
+          <w:b/>
+          <w:bCs/>
+          <w:lang w:eastAsia="es-ES_tradnl"/>
+        </w:rPr>
+        <w:t xml:space="preserve">, </w:t>
+      </w:r>
+      <w:r>
+        <w:rPr>
+          <w:b/>
+          <w:bCs/>
+          <w:lang w:eastAsia="es-ES_tradnl"/>
+        </w:rPr>
+        <w:t>Income, Marital</w:t>
+      </w:r>
+      <w:r>
+        <w:rPr>
+          <w:b/>
+          <w:bCs/>
+          <w:lang w:eastAsia="es-ES_tradnl"/>
+        </w:rPr>
+        <w:t>, Gender, VitD_levels, Doc_visits, Initial_admin,</w:t>
+      </w:r>
+      <w:r>
+        <w:rPr>
+          <w:b/>
+          <w:bCs/>
+          <w:lang w:eastAsia="es-ES_tradnl"/>
+        </w:rPr>
+        <w:t xml:space="preserve"> </w:t>
+      </w:r>
+      <w:r>
+        <w:rPr>
+          <w:b/>
+          <w:bCs/>
+          <w:lang w:eastAsia="es-ES_tradnl"/>
+        </w:rPr>
+        <w:t>Complication_risk, 'Overweight', Arthritis, Diabetes, Hyperlipidemia, Asthma,</w:t>
+      </w:r>
+      <w:r>
+        <w:rPr>
+          <w:b/>
+          <w:bCs/>
+          <w:lang w:eastAsia="es-ES_tradnl"/>
+        </w:rPr>
+        <w:t xml:space="preserve"> </w:t>
+      </w:r>
+      <w:r>
+        <w:rPr>
+          <w:b/>
+          <w:bCs/>
+          <w:lang w:eastAsia="es-ES_tradnl"/>
+        </w:rPr>
+        <w:t>Services,</w:t>
+      </w:r>
+      <w:r>
+        <w:rPr>
+          <w:b/>
+          <w:bCs/>
+          <w:lang w:eastAsia="es-ES_tradnl"/>
+        </w:rPr>
+        <w:t xml:space="preserve"> </w:t>
+      </w:r>
+      <w:r>
+        <w:rPr>
+          <w:b/>
+          <w:bCs/>
+          <w:lang w:eastAsia="es-ES_tradnl"/>
+        </w:rPr>
+        <w:t>Initial_days</w:t>
+      </w:r>
+      <w:r>
+        <w:rPr>
+          <w:b/>
+          <w:bCs/>
+          <w:lang w:eastAsia="es-ES_tradnl"/>
+        </w:rPr>
+        <w:t>, which caused a greater increase in the total charge to the patient</w:t>
       </w:r>
       <w:r>
         <w:rPr>
@@ -1081,7 +1162,11 @@
         <w:t>written</w:t>
       </w:r>
       <w:r>
-        <w:t xml:space="preserve"> specifically for statistical analysis and Python as more of a general programming language, many libraries have been created for Python to perform like R. The second reason </w:t>
+        <w:t xml:space="preserve"> specifically for statistical analysis and Python as more of </w:t>
+      </w:r>
+      <w:r>
+        <w:lastRenderedPageBreak/>
+        <w:t xml:space="preserve">a general programming language, many libraries have been created for Python to perform like R. The second reason </w:t>
       </w:r>
       <w:r>
         <w:t>is</w:t>
@@ -1095,7 +1180,6 @@
     </w:p>
     <w:p>
       <w:r>
-        <w:lastRenderedPageBreak/>
         <w:t>Multiple linear regression (MLR) is the appropriate technique for analyzing the research question because we effectively want to predict a total charged to the patient depending on several other, independent factors. Multiple linear regression, or multivariate linear regression was used in lieu of regular, univariate linear regression because of the multiple explanatory variables considered.</w:t>
       </w:r>
     </w:p>
@@ -1151,526 +1235,128 @@
         <w:t xml:space="preserve"> Visualizations have also been included for both univariate and bivariate.</w:t>
       </w:r>
     </w:p>
+    <w:p>
+      <w:pPr>
+        <w:shd w:val="clear" w:color="auto" w:fill="FFFFFF"/>
+        <w:ind w:firstLine="0"/>
+        <w:contextualSpacing w:val="0"/>
+        <w:rPr>
+          <w:rFonts w:ascii="Consolas" w:hAnsi="Consolas" w:cs="Times New Roman"/>
+          <w:color w:val="000000"/>
+          <w:sz w:val="21"/>
+          <w:szCs w:val="21"/>
+          <w:lang w:eastAsia="es-ES_tradnl"/>
+        </w:rPr>
+      </w:pPr>
+      <w:r>
+        <w:t xml:space="preserve">The variables used for the initial regression model </w:t>
+      </w:r>
+      <w:r>
+        <w:t>include</w:t>
+      </w:r>
+      <w:r>
+        <w:t xml:space="preserve"> </w:t>
+      </w:r>
+      <w:r>
+        <w:rPr>
+          <w:i/>
+          <w:iCs/>
+        </w:rPr>
+        <w:t>Area, Age</w:t>
+      </w:r>
+      <w:r>
+        <w:rPr>
+          <w:i/>
+          <w:iCs/>
+        </w:rPr>
+        <w:t xml:space="preserve">, </w:t>
+      </w:r>
+      <w:r>
+        <w:rPr>
+          <w:i/>
+          <w:iCs/>
+        </w:rPr>
+        <w:t>Income, Marital</w:t>
+      </w:r>
+      <w:r>
+        <w:rPr>
+          <w:i/>
+          <w:iCs/>
+        </w:rPr>
+        <w:t>, Gender, VitD_levels, Doc_visits, Initial_admin,Complication_risk, Overweight, Arthritis, Diabetes, Hyperlipidemia, Asthma,</w:t>
+      </w:r>
+      <w:r>
+        <w:rPr>
+          <w:i/>
+          <w:iCs/>
+        </w:rPr>
+        <w:t xml:space="preserve"> </w:t>
+      </w:r>
+      <w:r>
+        <w:rPr>
+          <w:i/>
+          <w:iCs/>
+        </w:rPr>
+        <w:t>Services,</w:t>
+      </w:r>
+      <w:r>
+        <w:rPr>
+          <w:i/>
+          <w:iCs/>
+        </w:rPr>
+        <w:t xml:space="preserve"> </w:t>
+      </w:r>
+      <w:r>
+        <w:rPr>
+          <w:i/>
+          <w:iCs/>
+        </w:rPr>
+        <w:t>Initial_days</w:t>
+      </w:r>
+      <w:r>
+        <w:rPr>
+          <w:i/>
+          <w:iCs/>
+        </w:rPr>
+        <w:t xml:space="preserve"> and TotalCharge</w:t>
+      </w:r>
+      <w:r>
+        <w:t>.</w:t>
+      </w:r>
+      <w:r>
+        <w:t xml:space="preserve"> The dependent variable is </w:t>
+      </w:r>
+      <w:r>
+        <w:rPr>
+          <w:i/>
+          <w:iCs/>
+        </w:rPr>
+        <w:t>TotalCharge</w:t>
+      </w:r>
+      <w:r>
+        <w:rPr>
+          <w:i/>
+          <w:iCs/>
+        </w:rPr>
+        <w:t xml:space="preserve">. </w:t>
+      </w:r>
+    </w:p>
     <w:p/>
-    <w:p>
-      <w:pPr>
-        <w:pStyle w:val="Caption"/>
+    <w:p/>
+    <w:p>
+      <w:pPr>
         <w:keepNext/>
+        <w:ind w:firstLine="0"/>
         <w:jc w:val="center"/>
-        <w:rPr>
-          <w:color w:val="auto"/>
-          <w:sz w:val="20"/>
-          <w:szCs w:val="20"/>
-        </w:rPr>
-      </w:pPr>
-      <w:bookmarkStart w:id="3" w:name="_Ref139716042"/>
-      <w:r>
-        <w:rPr>
-          <w:color w:val="auto"/>
-          <w:sz w:val="20"/>
-          <w:szCs w:val="20"/>
-        </w:rPr>
-        <w:t xml:space="preserve">Table </w:t>
-      </w:r>
-      <w:r>
-        <w:rPr>
-          <w:color w:val="auto"/>
-          <w:sz w:val="20"/>
-          <w:szCs w:val="20"/>
-        </w:rPr>
-        <w:fldChar w:fldCharType="begin"/>
-      </w:r>
-      <w:r>
-        <w:rPr>
-          <w:color w:val="auto"/>
-          <w:sz w:val="20"/>
-          <w:szCs w:val="20"/>
-        </w:rPr>
-        <w:instrText xml:space="preserve"> SEQ Table \* ARABIC </w:instrText>
-      </w:r>
-      <w:r>
-        <w:rPr>
-          <w:color w:val="auto"/>
-          <w:sz w:val="20"/>
-          <w:szCs w:val="20"/>
-        </w:rPr>
-        <w:fldChar w:fldCharType="separate"/>
-      </w:r>
+      </w:pPr>
       <w:r>
         <w:rPr>
           <w:noProof/>
-          <w:color w:val="auto"/>
-          <w:sz w:val="20"/>
-          <w:szCs w:val="20"/>
-        </w:rPr>
-        <w:t>1</w:t>
-      </w:r>
-      <w:r>
-        <w:rPr>
-          <w:color w:val="auto"/>
-          <w:sz w:val="20"/>
-          <w:szCs w:val="20"/>
-        </w:rPr>
-        <w:fldChar w:fldCharType="end"/>
-      </w:r>
-      <w:r>
-        <w:rPr>
-          <w:color w:val="auto"/>
-          <w:sz w:val="20"/>
-          <w:szCs w:val="20"/>
-        </w:rPr>
-        <w:t xml:space="preserve">: </w:t>
-      </w:r>
-      <w:bookmarkStart w:id="4" w:name="_Ref139716053"/>
-      <w:r>
-        <w:rPr>
-          <w:color w:val="auto"/>
-          <w:sz w:val="20"/>
-          <w:szCs w:val="20"/>
-        </w:rPr>
-        <w:t xml:space="preserve">Variables used in </w:t>
-      </w:r>
-      <w:r>
-        <w:rPr>
-          <w:color w:val="auto"/>
-          <w:sz w:val="20"/>
-          <w:szCs w:val="20"/>
-        </w:rPr>
-        <w:t xml:space="preserve">Initial </w:t>
-      </w:r>
-      <w:r>
-        <w:rPr>
-          <w:color w:val="auto"/>
-          <w:sz w:val="20"/>
-          <w:szCs w:val="20"/>
-        </w:rPr>
-        <w:t>Model</w:t>
-      </w:r>
-      <w:bookmarkEnd w:id="3"/>
-      <w:bookmarkEnd w:id="4"/>
-    </w:p>
-    <w:tbl>
-      <w:tblPr>
-        <w:tblW w:w="5519" w:type="dxa"/>
-        <w:jc w:val="center"/>
-        <w:tblCellMar>
-          <w:left w:w="70" w:type="dxa"/>
-          <w:right w:w="70" w:type="dxa"/>
-        </w:tblCellMar>
-        <w:tblLook w:val="04A0" w:firstRow="1" w:lastRow="0" w:firstColumn="1" w:lastColumn="0" w:noHBand="0" w:noVBand="1"/>
-      </w:tblPr>
-      <w:tblGrid>
-        <w:gridCol w:w="2665"/>
-        <w:gridCol w:w="2854"/>
-      </w:tblGrid>
-      <w:tr>
-        <w:trPr>
-          <w:trHeight w:val="404"/>
-          <w:jc w:val="center"/>
-        </w:trPr>
-        <w:tc>
-          <w:tcPr>
-            <w:tcW w:w="2665" w:type="dxa"/>
-            <w:tcBorders>
-              <w:top w:val="single" w:sz="4" w:space="0" w:color="8EA9DB"/>
-              <w:left w:val="single" w:sz="4" w:space="0" w:color="8EA9DB"/>
-              <w:bottom w:val="single" w:sz="4" w:space="0" w:color="8EA9DB"/>
-              <w:right w:val="nil"/>
-            </w:tcBorders>
-            <w:shd w:val="clear" w:color="4472C4" w:fill="4472C4"/>
-            <w:noWrap/>
-            <w:vAlign w:val="center"/>
-            <w:hideMark/>
-          </w:tcPr>
-          <w:p>
-            <w:pPr>
-              <w:spacing w:line="240" w:lineRule="auto"/>
-              <w:ind w:firstLine="0"/>
-              <w:contextualSpacing w:val="0"/>
-              <w:jc w:val="center"/>
-              <w:rPr>
-                <w:rFonts w:ascii="Calibri" w:hAnsi="Calibri" w:cs="Calibri"/>
-                <w:b/>
-                <w:bCs/>
-                <w:color w:val="FFFFFF"/>
-                <w:sz w:val="22"/>
-                <w:lang w:eastAsia="es-ES_tradnl"/>
-              </w:rPr>
-            </w:pPr>
-            <w:r>
-              <w:rPr>
-                <w:rFonts w:ascii="Calibri" w:hAnsi="Calibri" w:cs="Calibri"/>
-                <w:b/>
-                <w:bCs/>
-                <w:color w:val="FFFFFF"/>
-                <w:sz w:val="22"/>
-                <w:lang w:eastAsia="es-ES_tradnl"/>
-              </w:rPr>
-              <w:t>Dependent Variables</w:t>
-            </w:r>
-          </w:p>
-        </w:tc>
-        <w:tc>
-          <w:tcPr>
-            <w:tcW w:w="2854" w:type="dxa"/>
-            <w:tcBorders>
-              <w:top w:val="single" w:sz="4" w:space="0" w:color="8EA9DB"/>
-              <w:left w:val="nil"/>
-              <w:bottom w:val="single" w:sz="4" w:space="0" w:color="8EA9DB"/>
-              <w:right w:val="single" w:sz="4" w:space="0" w:color="8EA9DB"/>
-            </w:tcBorders>
-            <w:shd w:val="clear" w:color="4472C4" w:fill="4472C4"/>
-            <w:noWrap/>
-            <w:vAlign w:val="center"/>
-            <w:hideMark/>
-          </w:tcPr>
-          <w:p>
-            <w:pPr>
-              <w:spacing w:line="240" w:lineRule="auto"/>
-              <w:ind w:firstLine="0"/>
-              <w:contextualSpacing w:val="0"/>
-              <w:jc w:val="center"/>
-              <w:rPr>
-                <w:rFonts w:ascii="Calibri" w:hAnsi="Calibri" w:cs="Calibri"/>
-                <w:b/>
-                <w:bCs/>
-                <w:color w:val="FFFFFF"/>
-                <w:sz w:val="22"/>
-                <w:lang w:eastAsia="es-ES_tradnl"/>
-              </w:rPr>
-            </w:pPr>
-            <w:r>
-              <w:rPr>
-                <w:rFonts w:ascii="Calibri" w:hAnsi="Calibri" w:cs="Calibri"/>
-                <w:b/>
-                <w:bCs/>
-                <w:color w:val="FFFFFF"/>
-                <w:sz w:val="22"/>
-                <w:lang w:eastAsia="es-ES_tradnl"/>
-              </w:rPr>
-              <w:t>Independent Variables</w:t>
-            </w:r>
-          </w:p>
-        </w:tc>
-      </w:tr>
-      <w:tr>
-        <w:trPr>
-          <w:trHeight w:val="404"/>
-          <w:jc w:val="center"/>
-        </w:trPr>
-        <w:tc>
-          <w:tcPr>
-            <w:tcW w:w="2665" w:type="dxa"/>
-            <w:tcBorders>
-              <w:top w:val="single" w:sz="4" w:space="0" w:color="8EA9DB"/>
-              <w:left w:val="single" w:sz="4" w:space="0" w:color="8EA9DB"/>
-              <w:bottom w:val="single" w:sz="4" w:space="0" w:color="8EA9DB"/>
-              <w:right w:val="nil"/>
-            </w:tcBorders>
-            <w:shd w:val="clear" w:color="D9E1F2" w:fill="D9E1F2"/>
-            <w:noWrap/>
-            <w:vAlign w:val="center"/>
-            <w:hideMark/>
-          </w:tcPr>
-          <w:p>
-            <w:pPr>
-              <w:spacing w:line="240" w:lineRule="auto"/>
-              <w:ind w:firstLine="0"/>
-              <w:contextualSpacing w:val="0"/>
-              <w:jc w:val="center"/>
-              <w:rPr>
-                <w:rFonts w:ascii="Calibri" w:hAnsi="Calibri" w:cs="Calibri"/>
-                <w:color w:val="000000"/>
-                <w:sz w:val="22"/>
-                <w:lang w:eastAsia="es-ES_tradnl"/>
-              </w:rPr>
-            </w:pPr>
-            <w:r>
-              <w:rPr>
-                <w:rFonts w:ascii="Calibri" w:hAnsi="Calibri" w:cs="Calibri"/>
-                <w:color w:val="000000"/>
-                <w:sz w:val="22"/>
-                <w:lang w:eastAsia="es-ES_tradnl"/>
-              </w:rPr>
-              <w:t>Age</w:t>
-            </w:r>
-          </w:p>
-        </w:tc>
-        <w:tc>
-          <w:tcPr>
-            <w:tcW w:w="2854" w:type="dxa"/>
-            <w:tcBorders>
-              <w:top w:val="single" w:sz="4" w:space="0" w:color="8EA9DB"/>
-              <w:left w:val="nil"/>
-              <w:bottom w:val="single" w:sz="4" w:space="0" w:color="8EA9DB"/>
-              <w:right w:val="single" w:sz="4" w:space="0" w:color="8EA9DB"/>
-            </w:tcBorders>
-            <w:shd w:val="clear" w:color="D9E1F2" w:fill="D9E1F2"/>
-            <w:noWrap/>
-            <w:vAlign w:val="center"/>
-            <w:hideMark/>
-          </w:tcPr>
-          <w:p>
-            <w:pPr>
-              <w:spacing w:line="240" w:lineRule="auto"/>
-              <w:ind w:firstLine="0"/>
-              <w:contextualSpacing w:val="0"/>
-              <w:jc w:val="center"/>
-              <w:rPr>
-                <w:rFonts w:ascii="Calibri" w:hAnsi="Calibri" w:cs="Calibri"/>
-                <w:color w:val="000000"/>
-                <w:sz w:val="22"/>
-                <w:lang w:eastAsia="es-ES_tradnl"/>
-              </w:rPr>
-            </w:pPr>
-            <w:r>
-              <w:rPr>
-                <w:rFonts w:ascii="Calibri" w:hAnsi="Calibri" w:cs="Calibri"/>
-                <w:color w:val="000000"/>
-                <w:sz w:val="22"/>
-                <w:lang w:eastAsia="es-ES_tradnl"/>
-              </w:rPr>
-              <w:t>TotalCharge</w:t>
-            </w:r>
-          </w:p>
-        </w:tc>
-      </w:tr>
-      <w:tr>
-        <w:trPr>
-          <w:trHeight w:val="404"/>
-          <w:jc w:val="center"/>
-        </w:trPr>
-        <w:tc>
-          <w:tcPr>
-            <w:tcW w:w="2665" w:type="dxa"/>
-            <w:tcBorders>
-              <w:top w:val="single" w:sz="4" w:space="0" w:color="8EA9DB"/>
-              <w:left w:val="single" w:sz="4" w:space="0" w:color="8EA9DB"/>
-              <w:bottom w:val="single" w:sz="4" w:space="0" w:color="8EA9DB"/>
-              <w:right w:val="nil"/>
-            </w:tcBorders>
-            <w:shd w:val="clear" w:color="auto" w:fill="auto"/>
-            <w:noWrap/>
-            <w:vAlign w:val="center"/>
-            <w:hideMark/>
-          </w:tcPr>
-          <w:p>
-            <w:pPr>
-              <w:spacing w:line="240" w:lineRule="auto"/>
-              <w:ind w:firstLine="0"/>
-              <w:contextualSpacing w:val="0"/>
-              <w:jc w:val="center"/>
-              <w:rPr>
-                <w:rFonts w:ascii="Calibri" w:hAnsi="Calibri" w:cs="Calibri"/>
-                <w:color w:val="000000"/>
-                <w:sz w:val="22"/>
-                <w:lang w:eastAsia="es-ES_tradnl"/>
-              </w:rPr>
-            </w:pPr>
-            <w:r>
-              <w:rPr>
-                <w:rFonts w:ascii="Calibri" w:hAnsi="Calibri" w:cs="Calibri"/>
-                <w:color w:val="000000"/>
-                <w:sz w:val="22"/>
-                <w:lang w:eastAsia="es-ES_tradnl"/>
-              </w:rPr>
-              <w:t>Income</w:t>
-            </w:r>
-          </w:p>
-        </w:tc>
-        <w:tc>
-          <w:tcPr>
-            <w:tcW w:w="2854" w:type="dxa"/>
-            <w:tcBorders>
-              <w:top w:val="single" w:sz="4" w:space="0" w:color="8EA9DB"/>
-              <w:left w:val="nil"/>
-              <w:bottom w:val="single" w:sz="4" w:space="0" w:color="8EA9DB"/>
-              <w:right w:val="single" w:sz="4" w:space="0" w:color="8EA9DB"/>
-            </w:tcBorders>
-            <w:shd w:val="clear" w:color="auto" w:fill="auto"/>
-            <w:noWrap/>
-            <w:vAlign w:val="center"/>
-            <w:hideMark/>
-          </w:tcPr>
-          <w:p>
-            <w:pPr>
-              <w:spacing w:line="240" w:lineRule="auto"/>
-              <w:ind w:firstLine="0"/>
-              <w:contextualSpacing w:val="0"/>
-              <w:jc w:val="center"/>
-              <w:rPr>
-                <w:rFonts w:ascii="Calibri" w:hAnsi="Calibri" w:cs="Calibri"/>
-                <w:color w:val="000000"/>
-                <w:sz w:val="22"/>
-                <w:lang w:eastAsia="es-ES_tradnl"/>
-              </w:rPr>
-            </w:pPr>
-          </w:p>
-        </w:tc>
-      </w:tr>
-      <w:tr>
-        <w:trPr>
-          <w:trHeight w:val="404"/>
-          <w:jc w:val="center"/>
-        </w:trPr>
-        <w:tc>
-          <w:tcPr>
-            <w:tcW w:w="2665" w:type="dxa"/>
-            <w:tcBorders>
-              <w:top w:val="single" w:sz="4" w:space="0" w:color="8EA9DB"/>
-              <w:left w:val="single" w:sz="4" w:space="0" w:color="8EA9DB"/>
-              <w:bottom w:val="single" w:sz="4" w:space="0" w:color="8EA9DB"/>
-              <w:right w:val="nil"/>
-            </w:tcBorders>
-            <w:shd w:val="clear" w:color="D9E1F2" w:fill="D9E1F2"/>
-            <w:noWrap/>
-            <w:vAlign w:val="center"/>
-            <w:hideMark/>
-          </w:tcPr>
-          <w:p>
-            <w:pPr>
-              <w:spacing w:line="240" w:lineRule="auto"/>
-              <w:ind w:firstLine="0"/>
-              <w:contextualSpacing w:val="0"/>
-              <w:jc w:val="center"/>
-              <w:rPr>
-                <w:rFonts w:ascii="Calibri" w:hAnsi="Calibri" w:cs="Calibri"/>
-                <w:color w:val="000000"/>
-                <w:sz w:val="22"/>
-                <w:lang w:eastAsia="es-ES_tradnl"/>
-              </w:rPr>
-            </w:pPr>
-            <w:r>
-              <w:rPr>
-                <w:rFonts w:ascii="Calibri" w:hAnsi="Calibri" w:cs="Calibri"/>
-                <w:color w:val="000000"/>
-                <w:sz w:val="22"/>
-                <w:lang w:eastAsia="es-ES_tradnl"/>
-              </w:rPr>
-              <w:t>Doc_visits</w:t>
-            </w:r>
-          </w:p>
-        </w:tc>
-        <w:tc>
-          <w:tcPr>
-            <w:tcW w:w="2854" w:type="dxa"/>
-            <w:tcBorders>
-              <w:top w:val="single" w:sz="4" w:space="0" w:color="8EA9DB"/>
-              <w:left w:val="nil"/>
-              <w:bottom w:val="single" w:sz="4" w:space="0" w:color="8EA9DB"/>
-              <w:right w:val="single" w:sz="4" w:space="0" w:color="8EA9DB"/>
-            </w:tcBorders>
-            <w:shd w:val="clear" w:color="D9E1F2" w:fill="D9E1F2"/>
-            <w:noWrap/>
-            <w:vAlign w:val="center"/>
-            <w:hideMark/>
-          </w:tcPr>
-          <w:p>
-            <w:pPr>
-              <w:spacing w:line="240" w:lineRule="auto"/>
-              <w:ind w:firstLine="0"/>
-              <w:contextualSpacing w:val="0"/>
-              <w:jc w:val="center"/>
-              <w:rPr>
-                <w:rFonts w:ascii="Calibri" w:hAnsi="Calibri" w:cs="Calibri"/>
-                <w:color w:val="000000"/>
-                <w:sz w:val="22"/>
-                <w:lang w:eastAsia="es-ES_tradnl"/>
-              </w:rPr>
-            </w:pPr>
-          </w:p>
-        </w:tc>
-      </w:tr>
-      <w:tr>
-        <w:trPr>
-          <w:trHeight w:val="404"/>
-          <w:jc w:val="center"/>
-        </w:trPr>
-        <w:tc>
-          <w:tcPr>
-            <w:tcW w:w="2665" w:type="dxa"/>
-            <w:tcBorders>
-              <w:top w:val="single" w:sz="4" w:space="0" w:color="8EA9DB"/>
-              <w:left w:val="single" w:sz="4" w:space="0" w:color="8EA9DB"/>
-              <w:bottom w:val="single" w:sz="4" w:space="0" w:color="8EA9DB"/>
-              <w:right w:val="nil"/>
-            </w:tcBorders>
-            <w:shd w:val="clear" w:color="auto" w:fill="auto"/>
-            <w:noWrap/>
-            <w:vAlign w:val="center"/>
-            <w:hideMark/>
-          </w:tcPr>
-          <w:p>
-            <w:pPr>
-              <w:spacing w:line="240" w:lineRule="auto"/>
-              <w:ind w:firstLine="0"/>
-              <w:contextualSpacing w:val="0"/>
-              <w:jc w:val="center"/>
-              <w:rPr>
-                <w:rFonts w:ascii="Calibri" w:hAnsi="Calibri" w:cs="Calibri"/>
-                <w:color w:val="000000"/>
-                <w:sz w:val="22"/>
-                <w:lang w:eastAsia="es-ES_tradnl"/>
-              </w:rPr>
-            </w:pPr>
-            <w:r>
-              <w:rPr>
-                <w:rFonts w:ascii="Calibri" w:hAnsi="Calibri" w:cs="Calibri"/>
-                <w:color w:val="000000"/>
-                <w:sz w:val="22"/>
-                <w:lang w:eastAsia="es-ES_tradnl"/>
-              </w:rPr>
-              <w:t>Initial_days</w:t>
-            </w:r>
-          </w:p>
-        </w:tc>
-        <w:tc>
-          <w:tcPr>
-            <w:tcW w:w="2854" w:type="dxa"/>
-            <w:tcBorders>
-              <w:top w:val="single" w:sz="4" w:space="0" w:color="8EA9DB"/>
-              <w:left w:val="nil"/>
-              <w:bottom w:val="single" w:sz="4" w:space="0" w:color="8EA9DB"/>
-              <w:right w:val="single" w:sz="4" w:space="0" w:color="8EA9DB"/>
-            </w:tcBorders>
-            <w:shd w:val="clear" w:color="auto" w:fill="auto"/>
-            <w:noWrap/>
-            <w:vAlign w:val="center"/>
-            <w:hideMark/>
-          </w:tcPr>
-          <w:p>
-            <w:pPr>
-              <w:spacing w:line="240" w:lineRule="auto"/>
-              <w:ind w:firstLine="0"/>
-              <w:contextualSpacing w:val="0"/>
-              <w:jc w:val="center"/>
-              <w:rPr>
-                <w:rFonts w:ascii="Calibri" w:hAnsi="Calibri" w:cs="Calibri"/>
-                <w:color w:val="000000"/>
-                <w:sz w:val="22"/>
-                <w:lang w:eastAsia="es-ES_tradnl"/>
-              </w:rPr>
-            </w:pPr>
-          </w:p>
-        </w:tc>
-      </w:tr>
-    </w:tbl>
-    <w:p/>
-    <w:p>
-      <w:pPr>
-        <w:keepNext/>
-        <w:ind w:firstLine="0"/>
-        <w:jc w:val="center"/>
-      </w:pPr>
-      <w:r>
-        <w:rPr>
-          <w:noProof/>
-        </w:rPr>
-        <w:lastRenderedPageBreak/>
+        </w:rPr>
         <w:drawing>
-          <wp:inline distT="0" distB="0" distL="0" distR="0" wp14:anchorId="171741BC" wp14:editId="272C399F">
-            <wp:extent cx="3121801" cy="1828800"/>
-            <wp:effectExtent l="0" t="0" r="2540" b="0"/>
+          <wp:inline distT="0" distB="0" distL="0" distR="0" wp14:anchorId="171741BC" wp14:editId="56868615">
+            <wp:extent cx="4572000" cy="2341885"/>
+            <wp:effectExtent l="0" t="0" r="0" b="1270"/>
             <wp:docPr id="740263603" name="Picture 1">
               <a:extLst xmlns:a="http://schemas.openxmlformats.org/drawingml/2006/main">
                 <a:ext uri="{C183D7F6-B498-43B3-948B-1728B52AA6E4}">
@@ -1695,7 +1381,13 @@
                     <pic:cNvPicPr/>
                   </pic:nvPicPr>
                   <pic:blipFill>
-                    <a:blip r:embed="rId8"/>
+                    <a:blip r:embed="rId8">
+                      <a:extLst>
+                        <a:ext uri="{28A0092B-C50C-407E-A947-70E740481C1C}">
+                          <a14:useLocalDpi xmlns:a14="http://schemas.microsoft.com/office/drawing/2010/main" val="0"/>
+                        </a:ext>
+                      </a:extLst>
+                    </a:blip>
                     <a:stretch>
                       <a:fillRect/>
                     </a:stretch>
@@ -1703,7 +1395,7 @@
                   <pic:spPr>
                     <a:xfrm>
                       <a:off x="0" y="0"/>
-                      <a:ext cx="3121801" cy="1828800"/>
+                      <a:ext cx="4572000" cy="2341885"/>
                     </a:xfrm>
                     <a:prstGeom prst="rect">
                       <a:avLst/>
@@ -1724,8 +1416,8 @@
           <w:color w:val="auto"/>
         </w:rPr>
       </w:pPr>
-      <w:bookmarkStart w:id="5" w:name="_Toc139712479"/>
-      <w:bookmarkStart w:id="6" w:name="_Toc139712499"/>
+      <w:bookmarkStart w:id="3" w:name="_Toc139712479"/>
+      <w:bookmarkStart w:id="4" w:name="_Toc139712499"/>
       <w:r>
         <w:rPr>
           <w:color w:val="auto"/>
@@ -1769,34 +1461,39 @@
         </w:rPr>
         <w:t>:Variable Summary Statistics</w:t>
       </w:r>
+      <w:bookmarkEnd w:id="3"/>
+      <w:bookmarkEnd w:id="4"/>
+    </w:p>
+    <w:p>
+      <w:r>
+        <w:t>The variables shown in Figure 1 represent only numeric quantities. The describe function runs a basic statistical overview of the variables and therefore can only run operations such as mean, and standard deviation on number values.</w:t>
+      </w:r>
+    </w:p>
+    <w:p>
+      <w:pPr>
+        <w:shd w:val="clear" w:color="auto" w:fill="FFFFFF"/>
+        <w:ind w:firstLine="0"/>
+        <w:contextualSpacing w:val="0"/>
+        <w:rPr>
+          <w:lang w:eastAsia="es-ES_tradnl"/>
+        </w:rPr>
+      </w:pPr>
+    </w:p>
+    <w:p>
+      <w:pPr>
+        <w:pStyle w:val="Heading2"/>
+        <w:rPr>
+          <w:lang w:eastAsia="es-ES_tradnl"/>
+        </w:rPr>
+      </w:pPr>
+      <w:bookmarkStart w:id="5" w:name="_Toc139716981"/>
+      <w:r>
+        <w:rPr>
+          <w:lang w:eastAsia="es-ES_tradnl"/>
+        </w:rPr>
+        <w:t>Univariate Visualizations</w:t>
+      </w:r>
       <w:bookmarkEnd w:id="5"/>
-      <w:bookmarkEnd w:id="6"/>
-    </w:p>
-    <w:p>
-      <w:pPr>
-        <w:shd w:val="clear" w:color="auto" w:fill="FFFFFF"/>
-        <w:ind w:firstLine="0"/>
-        <w:contextualSpacing w:val="0"/>
-        <w:rPr>
-          <w:lang w:eastAsia="es-ES_tradnl"/>
-        </w:rPr>
-      </w:pPr>
-    </w:p>
-    <w:p>
-      <w:pPr>
-        <w:pStyle w:val="Heading2"/>
-        <w:rPr>
-          <w:lang w:eastAsia="es-ES_tradnl"/>
-        </w:rPr>
-      </w:pPr>
-      <w:bookmarkStart w:id="7" w:name="_Toc139716981"/>
-      <w:r>
-        <w:rPr>
-          <w:lang w:eastAsia="es-ES_tradnl"/>
-        </w:rPr>
-        <w:t>Univariate Visualizations</w:t>
-      </w:r>
-      <w:bookmarkEnd w:id="7"/>
     </w:p>
     <w:p>
       <w:pPr>
@@ -1947,7 +1644,6 @@
           <w:noProof/>
           <w:lang w:eastAsia="es-ES_tradnl"/>
         </w:rPr>
-        <w:lastRenderedPageBreak/>
         <w:drawing>
           <wp:inline distT="0" distB="0" distL="0" distR="0" wp14:anchorId="668916A2" wp14:editId="7EC40BA2">
             <wp:extent cx="2840540" cy="2743200"/>
@@ -2141,7 +1837,7 @@
           <w:lang w:eastAsia="es-ES_tradnl"/>
         </w:rPr>
       </w:pPr>
-      <w:bookmarkStart w:id="8" w:name="_Toc139716982"/>
+      <w:bookmarkStart w:id="6" w:name="_Toc139716982"/>
       <w:r>
         <w:rPr>
           <w:lang w:eastAsia="es-ES_tradnl"/>
@@ -2149,7 +1845,7 @@
         <w:lastRenderedPageBreak/>
         <w:t>Bivariate Visualizations</w:t>
       </w:r>
-      <w:bookmarkEnd w:id="8"/>
+      <w:bookmarkEnd w:id="6"/>
     </w:p>
     <w:p>
       <w:pPr>
@@ -2445,21 +2141,21 @@
         <w:pStyle w:val="Heading1"/>
         <w:jc w:val="left"/>
       </w:pPr>
-      <w:bookmarkStart w:id="9" w:name="_Toc139716983"/>
+      <w:bookmarkStart w:id="7" w:name="_Toc139716983"/>
       <w:r>
         <w:t>Part IV: Model Comparison and Analysis</w:t>
       </w:r>
-      <w:bookmarkEnd w:id="9"/>
+      <w:bookmarkEnd w:id="7"/>
     </w:p>
     <w:p>
       <w:pPr>
         <w:pStyle w:val="Heading2"/>
       </w:pPr>
-      <w:bookmarkStart w:id="10" w:name="_Toc139716984"/>
+      <w:bookmarkStart w:id="8" w:name="_Toc139716984"/>
       <w:r>
         <w:t>Initial Regression Model</w:t>
       </w:r>
-      <w:bookmarkEnd w:id="10"/>
+      <w:bookmarkEnd w:id="8"/>
     </w:p>
     <w:p>
       <w:pPr>
@@ -3338,6 +3034,7 @@
       </w:r>
       <w:r>
         <w:rPr>
+          <w:noProof/>
           <w:lang w:eastAsia="es-ES_tradnl"/>
         </w:rPr>
         <w:drawing>
@@ -3435,10 +3132,7 @@
         <w:pStyle w:val="Heading2"/>
       </w:pPr>
       <w:r>
-        <w:t>Reduced</w:t>
-      </w:r>
-      <w:r>
-        <w:t xml:space="preserve"> Regression Model</w:t>
+        <w:t>Reduced Regression Model</w:t>
       </w:r>
     </w:p>
     <w:p>
@@ -3476,6 +3170,9 @@
         <w:jc w:val="center"/>
       </w:pPr>
       <w:r>
+        <w:rPr>
+          <w:noProof/>
+        </w:rPr>
         <w:drawing>
           <wp:inline distT="0" distB="0" distL="0" distR="0" wp14:anchorId="5C3011A1" wp14:editId="2F50332E">
             <wp:extent cx="3988014" cy="2743200"/>
@@ -3577,6 +3274,9 @@
         <w:jc w:val="center"/>
       </w:pPr>
       <w:r>
+        <w:rPr>
+          <w:noProof/>
+        </w:rPr>
         <w:drawing>
           <wp:inline distT="0" distB="0" distL="0" distR="0" wp14:anchorId="55F2F134" wp14:editId="75E07272">
             <wp:extent cx="4147272" cy="3200400"/>
@@ -3719,7 +3419,7 @@
         <w:br w:type="page"/>
       </w:r>
     </w:p>
-    <w:bookmarkStart w:id="11" w:name="_Toc139716985" w:displacedByCustomXml="next"/>
+    <w:bookmarkStart w:id="9" w:name="_Toc139716985" w:displacedByCustomXml="next"/>
     <w:sdt>
       <w:sdtPr>
         <w:rPr>
@@ -3744,7 +3444,7 @@
           <w:r>
             <w:t>Works Cited</w:t>
           </w:r>
-          <w:bookmarkEnd w:id="11"/>
+          <w:bookmarkEnd w:id="9"/>
         </w:p>
         <w:p>
           <w:pPr>

</xml_diff>